<commit_message>
Update user manual and minor UI
</commit_message>
<xml_diff>
--- a/Doc/User Manual.docx
+++ b/Doc/User Manual.docx
@@ -139,7 +139,10 @@
         <w:br w:type="page"/>
       </w:r>
     </w:p>
-    <w:p/>
+    <w:p>
+      <w:bookmarkStart w:id="0" w:name="_GoBack"/>
+      <w:bookmarkEnd w:id="0"/>
+    </w:p>
     <w:sdt>
       <w:sdtPr>
         <w:rPr>
@@ -193,7 +196,7 @@
             </w:tabs>
             <w:rPr>
               <w:noProof/>
-              <w:lang w:eastAsia="zh-CN"/>
+              <w:lang w:eastAsia="en-US"/>
             </w:rPr>
           </w:pPr>
           <w:r>
@@ -205,7 +208,7 @@
           <w:r>
             <w:fldChar w:fldCharType="separate"/>
           </w:r>
-          <w:hyperlink w:anchor="_Toc512868823" w:history="1">
+          <w:hyperlink w:anchor="_Toc512966889" w:history="1">
             <w:r>
               <w:rPr>
                 <w:rStyle w:val="Hyperlink"/>
@@ -232,7 +235,7 @@
                 <w:noProof/>
                 <w:webHidden/>
               </w:rPr>
-              <w:instrText xml:space="preserve"> PAGEREF _Toc512868823 \h </w:instrText>
+              <w:instrText xml:space="preserve"> PAGEREF _Toc512966889 \h </w:instrText>
             </w:r>
             <w:r>
               <w:rPr>
@@ -271,10 +274,10 @@
             </w:tabs>
             <w:rPr>
               <w:noProof/>
-              <w:lang w:eastAsia="zh-CN"/>
+              <w:lang w:eastAsia="en-US"/>
             </w:rPr>
           </w:pPr>
-          <w:hyperlink w:anchor="_Toc512868824" w:history="1">
+          <w:hyperlink w:anchor="_Toc512966890" w:history="1">
             <w:r>
               <w:rPr>
                 <w:rStyle w:val="Hyperlink"/>
@@ -301,7 +304,7 @@
                 <w:noProof/>
                 <w:webHidden/>
               </w:rPr>
-              <w:instrText xml:space="preserve"> PAGEREF _Toc512868824 \h </w:instrText>
+              <w:instrText xml:space="preserve"> PAGEREF _Toc512966890 \h </w:instrText>
             </w:r>
             <w:r>
               <w:rPr>
@@ -340,10 +343,10 @@
             </w:tabs>
             <w:rPr>
               <w:noProof/>
-              <w:lang w:eastAsia="zh-CN"/>
+              <w:lang w:eastAsia="en-US"/>
             </w:rPr>
           </w:pPr>
-          <w:hyperlink w:anchor="_Toc512868825" w:history="1">
+          <w:hyperlink w:anchor="_Toc512966891" w:history="1">
             <w:r>
               <w:rPr>
                 <w:rStyle w:val="Hyperlink"/>
@@ -370,7 +373,7 @@
                 <w:noProof/>
                 <w:webHidden/>
               </w:rPr>
-              <w:instrText xml:space="preserve"> PAGEREF _Toc512868825 \h </w:instrText>
+              <w:instrText xml:space="preserve"> PAGEREF _Toc512966891 \h </w:instrText>
             </w:r>
             <w:r>
               <w:rPr>
@@ -409,10 +412,10 @@
             </w:tabs>
             <w:rPr>
               <w:noProof/>
-              <w:lang w:eastAsia="zh-CN"/>
+              <w:lang w:eastAsia="en-US"/>
             </w:rPr>
           </w:pPr>
-          <w:hyperlink w:anchor="_Toc512868826" w:history="1">
+          <w:hyperlink w:anchor="_Toc512966892" w:history="1">
             <w:r>
               <w:rPr>
                 <w:rStyle w:val="Hyperlink"/>
@@ -439,7 +442,7 @@
                 <w:noProof/>
                 <w:webHidden/>
               </w:rPr>
-              <w:instrText xml:space="preserve"> PAGEREF _Toc512868826 \h </w:instrText>
+              <w:instrText xml:space="preserve"> PAGEREF _Toc512966892 \h </w:instrText>
             </w:r>
             <w:r>
               <w:rPr>
@@ -459,7 +462,7 @@
                 <w:noProof/>
                 <w:webHidden/>
               </w:rPr>
-              <w:t>5</w:t>
+              <w:t>8</w:t>
             </w:r>
             <w:r>
               <w:rPr>
@@ -478,10 +481,10 @@
             </w:tabs>
             <w:rPr>
               <w:noProof/>
-              <w:lang w:eastAsia="zh-CN"/>
+              <w:lang w:eastAsia="en-US"/>
             </w:rPr>
           </w:pPr>
-          <w:hyperlink w:anchor="_Toc512868827" w:history="1">
+          <w:hyperlink w:anchor="_Toc512966893" w:history="1">
             <w:r>
               <w:rPr>
                 <w:rStyle w:val="Hyperlink"/>
@@ -508,7 +511,7 @@
                 <w:noProof/>
                 <w:webHidden/>
               </w:rPr>
-              <w:instrText xml:space="preserve"> PAGEREF _Toc512868827 \h </w:instrText>
+              <w:instrText xml:space="preserve"> PAGEREF _Toc512966893 \h </w:instrText>
             </w:r>
             <w:r>
               <w:rPr>
@@ -528,7 +531,7 @@
                 <w:noProof/>
                 <w:webHidden/>
               </w:rPr>
-              <w:t>5</w:t>
+              <w:t>8</w:t>
             </w:r>
             <w:r>
               <w:rPr>
@@ -547,10 +550,10 @@
             </w:tabs>
             <w:rPr>
               <w:noProof/>
-              <w:lang w:eastAsia="zh-CN"/>
+              <w:lang w:eastAsia="en-US"/>
             </w:rPr>
           </w:pPr>
-          <w:hyperlink w:anchor="_Toc512868828" w:history="1">
+          <w:hyperlink w:anchor="_Toc512966894" w:history="1">
             <w:r>
               <w:rPr>
                 <w:rStyle w:val="Hyperlink"/>
@@ -577,7 +580,7 @@
                 <w:noProof/>
                 <w:webHidden/>
               </w:rPr>
-              <w:instrText xml:space="preserve"> PAGEREF _Toc512868828 \h </w:instrText>
+              <w:instrText xml:space="preserve"> PAGEREF _Toc512966894 \h </w:instrText>
             </w:r>
             <w:r>
               <w:rPr>
@@ -597,7 +600,7 @@
                 <w:noProof/>
                 <w:webHidden/>
               </w:rPr>
-              <w:t>5</w:t>
+              <w:t>9</w:t>
             </w:r>
             <w:r>
               <w:rPr>
@@ -616,10 +619,10 @@
             </w:tabs>
             <w:rPr>
               <w:noProof/>
-              <w:lang w:eastAsia="zh-CN"/>
+              <w:lang w:eastAsia="en-US"/>
             </w:rPr>
           </w:pPr>
-          <w:hyperlink w:anchor="_Toc512868829" w:history="1">
+          <w:hyperlink w:anchor="_Toc512966895" w:history="1">
             <w:r>
               <w:rPr>
                 <w:rStyle w:val="Hyperlink"/>
@@ -646,7 +649,7 @@
                 <w:noProof/>
                 <w:webHidden/>
               </w:rPr>
-              <w:instrText xml:space="preserve"> PAGEREF _Toc512868829 \h </w:instrText>
+              <w:instrText xml:space="preserve"> PAGEREF _Toc512966895 \h </w:instrText>
             </w:r>
             <w:r>
               <w:rPr>
@@ -666,7 +669,7 @@
                 <w:noProof/>
                 <w:webHidden/>
               </w:rPr>
-              <w:t>5</w:t>
+              <w:t>10</w:t>
             </w:r>
             <w:r>
               <w:rPr>
@@ -685,10 +688,10 @@
             </w:tabs>
             <w:rPr>
               <w:noProof/>
-              <w:lang w:eastAsia="zh-CN"/>
+              <w:lang w:eastAsia="en-US"/>
             </w:rPr>
           </w:pPr>
-          <w:hyperlink w:anchor="_Toc512868830" w:history="1">
+          <w:hyperlink w:anchor="_Toc512966896" w:history="1">
             <w:r>
               <w:rPr>
                 <w:rStyle w:val="Hyperlink"/>
@@ -715,7 +718,7 @@
                 <w:noProof/>
                 <w:webHidden/>
               </w:rPr>
-              <w:instrText xml:space="preserve"> PAGEREF _Toc512868830 \h </w:instrText>
+              <w:instrText xml:space="preserve"> PAGEREF _Toc512966896 \h </w:instrText>
             </w:r>
             <w:r>
               <w:rPr>
@@ -735,7 +738,7 @@
                 <w:noProof/>
                 <w:webHidden/>
               </w:rPr>
-              <w:t>7</w:t>
+              <w:t>11</w:t>
             </w:r>
             <w:r>
               <w:rPr>
@@ -769,12 +772,12 @@
       <w:pPr>
         <w:pStyle w:val="Heading1"/>
       </w:pPr>
-      <w:bookmarkStart w:id="0" w:name="_Toc512868823"/>
+      <w:bookmarkStart w:id="1" w:name="_Toc512966889"/>
       <w:r>
         <w:lastRenderedPageBreak/>
         <w:t>Introduction</w:t>
       </w:r>
-      <w:bookmarkEnd w:id="0"/>
+      <w:bookmarkEnd w:id="1"/>
     </w:p>
     <w:p>
       <w:pPr>
@@ -933,11 +936,11 @@
       <w:pPr>
         <w:pStyle w:val="Heading1"/>
       </w:pPr>
-      <w:bookmarkStart w:id="1" w:name="_Toc512868824"/>
+      <w:bookmarkStart w:id="2" w:name="_Toc512966890"/>
       <w:r>
         <w:t>Architecture</w:t>
       </w:r>
-      <w:bookmarkEnd w:id="1"/>
+      <w:bookmarkEnd w:id="2"/>
     </w:p>
     <w:p>
       <w:pPr>
@@ -1209,7 +1212,7 @@
         <mc:AlternateContent>
           <mc:Choice Requires="wps">
             <w:drawing>
-              <wp:anchor distT="0" distB="0" distL="114300" distR="114300" simplePos="0" relativeHeight="251656192" behindDoc="0" locked="0" layoutInCell="1" allowOverlap="1" wp14:anchorId="0D0A232D" wp14:editId="58F4253A">
+              <wp:anchor distT="0" distB="0" distL="114300" distR="114300" simplePos="0" relativeHeight="251656192" behindDoc="0" locked="0" layoutInCell="1" allowOverlap="1" wp14:anchorId="0459CC8B" wp14:editId="0408A3AD">
                 <wp:simplePos x="0" y="0"/>
                 <wp:positionH relativeFrom="column">
                   <wp:posOffset>3695700</wp:posOffset>
@@ -1297,7 +1300,7 @@
           </mc:Choice>
           <mc:Fallback>
             <w:pict>
-              <v:roundrect w14:anchorId="0D0A232D" id="Rounded Rectangle 3" o:spid="_x0000_s1026" style="position:absolute;margin-left:291pt;margin-top:9.05pt;width:174.75pt;height:99pt;z-index:251656192;visibility:visible;mso-wrap-style:square;mso-width-percent:0;mso-height-percent:0;mso-wrap-distance-left:9pt;mso-wrap-distance-top:0;mso-wrap-distance-right:9pt;mso-wrap-distance-bottom:0;mso-position-horizontal:absolute;mso-position-horizontal-relative:text;mso-position-vertical:absolute;mso-position-vertical-relative:text;mso-width-percent:0;mso-height-percent:0;mso-width-relative:margin;mso-height-relative:margin;v-text-anchor:middle" arcsize="10923f" o:gfxdata="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" fillcolor="white [3212]" strokecolor="black [3213]" strokeweight="2pt">
+              <v:roundrect w14:anchorId="0459CC8B" id="Rounded Rectangle 3" o:spid="_x0000_s1026" style="position:absolute;margin-left:291pt;margin-top:9.05pt;width:174.75pt;height:99pt;z-index:251656192;visibility:visible;mso-wrap-style:square;mso-width-percent:0;mso-height-percent:0;mso-wrap-distance-left:9pt;mso-wrap-distance-top:0;mso-wrap-distance-right:9pt;mso-wrap-distance-bottom:0;mso-position-horizontal:absolute;mso-position-horizontal-relative:text;mso-position-vertical:absolute;mso-position-vertical-relative:text;mso-width-percent:0;mso-height-percent:0;mso-width-relative:margin;mso-height-relative:margin;v-text-anchor:middle" arcsize="10923f" o:gfxdata="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" fillcolor="white [3212]" strokecolor="black [3213]" strokeweight="2pt">
                 <v:textbox>
                   <w:txbxContent>
                     <w:p>
@@ -1332,7 +1335,7 @@
         <mc:AlternateContent>
           <mc:Choice Requires="wps">
             <w:drawing>
-              <wp:anchor distT="0" distB="0" distL="114300" distR="114300" simplePos="0" relativeHeight="251646976" behindDoc="0" locked="0" layoutInCell="1" allowOverlap="1" wp14:anchorId="2944FE89" wp14:editId="56E586CA">
+              <wp:anchor distT="0" distB="0" distL="114300" distR="114300" simplePos="0" relativeHeight="251646976" behindDoc="0" locked="0" layoutInCell="1" allowOverlap="1" wp14:anchorId="5A7BD9A5" wp14:editId="5C5978D0">
                 <wp:simplePos x="0" y="0"/>
                 <wp:positionH relativeFrom="column">
                   <wp:posOffset>352424</wp:posOffset>
@@ -1420,7 +1423,7 @@
           </mc:Choice>
           <mc:Fallback>
             <w:pict>
-              <v:roundrect w14:anchorId="2944FE89" id="Rounded Rectangle 2" o:spid="_x0000_s1027" style="position:absolute;margin-left:27.75pt;margin-top:6.8pt;width:113.25pt;height:99pt;z-index:251646976;visibility:visible;mso-wrap-style:square;mso-width-percent:0;mso-height-percent:0;mso-wrap-distance-left:9pt;mso-wrap-distance-top:0;mso-wrap-distance-right:9pt;mso-wrap-distance-bottom:0;mso-position-horizontal:absolute;mso-position-horizontal-relative:text;mso-position-vertical:absolute;mso-position-vertical-relative:text;mso-width-percent:0;mso-height-percent:0;mso-width-relative:margin;mso-height-relative:margin;v-text-anchor:middle" arcsize="10923f" o:gfxdata="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" fillcolor="white [3212]" strokecolor="black [3213]" strokeweight="2pt">
+              <v:roundrect w14:anchorId="5A7BD9A5" id="Rounded Rectangle 2" o:spid="_x0000_s1027" style="position:absolute;margin-left:27.75pt;margin-top:6.8pt;width:113.25pt;height:99pt;z-index:251646976;visibility:visible;mso-wrap-style:square;mso-width-percent:0;mso-height-percent:0;mso-wrap-distance-left:9pt;mso-wrap-distance-top:0;mso-wrap-distance-right:9pt;mso-wrap-distance-bottom:0;mso-position-horizontal:absolute;mso-position-horizontal-relative:text;mso-position-vertical:absolute;mso-position-vertical-relative:text;mso-width-percent:0;mso-height-percent:0;mso-width-relative:margin;mso-height-relative:margin;v-text-anchor:middle" arcsize="10923f" o:gfxdata="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" fillcolor="white [3212]" strokecolor="black [3213]" strokeweight="2pt">
                 <v:textbox>
                   <w:txbxContent>
                     <w:p>
@@ -1468,7 +1471,7 @@
         <mc:AlternateContent>
           <mc:Choice Requires="wps">
             <w:drawing>
-              <wp:anchor distT="0" distB="0" distL="114300" distR="114300" simplePos="0" relativeHeight="251670528" behindDoc="1" locked="0" layoutInCell="1" allowOverlap="1" wp14:anchorId="3E70D5FD" wp14:editId="09CE2640">
+              <wp:anchor distT="0" distB="0" distL="114300" distR="114300" simplePos="0" relativeHeight="251670528" behindDoc="1" locked="0" layoutInCell="1" allowOverlap="1" wp14:anchorId="6F7CB6A6" wp14:editId="1E77FE82">
                 <wp:simplePos x="0" y="0"/>
                 <wp:positionH relativeFrom="column">
                   <wp:posOffset>2228850</wp:posOffset>
@@ -1551,7 +1554,7 @@
           </mc:Choice>
           <mc:Fallback>
             <w:pict>
-              <v:rect w14:anchorId="3E70D5FD" id="Rectangle 13" o:spid="_x0000_s1028" style="position:absolute;margin-left:175.5pt;margin-top:2.2pt;width:75pt;height:21.75pt;z-index:-251645952;visibility:visible;mso-wrap-style:square;mso-height-percent:0;mso-wrap-distance-left:9pt;mso-wrap-distance-top:0;mso-wrap-distance-right:9pt;mso-wrap-distance-bottom:0;mso-position-horizontal:absolute;mso-position-horizontal-relative:text;mso-position-vertical:absolute;mso-position-vertical-relative:text;mso-height-percent:0;mso-height-relative:margin;v-text-anchor:middle" o:gfxdata="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" fillcolor="white [3212]" stroked="f" strokeweight="2pt">
+              <v:rect w14:anchorId="6F7CB6A6" id="Rectangle 13" o:spid="_x0000_s1028" style="position:absolute;margin-left:175.5pt;margin-top:2.2pt;width:75pt;height:21.75pt;z-index:-251645952;visibility:visible;mso-wrap-style:square;mso-height-percent:0;mso-wrap-distance-left:9pt;mso-wrap-distance-top:0;mso-wrap-distance-right:9pt;mso-wrap-distance-bottom:0;mso-position-horizontal:absolute;mso-position-horizontal-relative:text;mso-position-vertical:absolute;mso-position-vertical-relative:text;mso-height-percent:0;mso-height-relative:margin;v-text-anchor:middle" o:gfxdata="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" fillcolor="white [3212]" stroked="f" strokeweight="2pt">
                 <v:textbox>
                   <w:txbxContent>
                     <w:p>
@@ -1604,7 +1607,7 @@
         <mc:AlternateContent>
           <mc:Choice Requires="wps">
             <w:drawing>
-              <wp:anchor distT="0" distB="0" distL="114300" distR="114300" simplePos="0" relativeHeight="251658240" behindDoc="0" locked="0" layoutInCell="1" allowOverlap="1" wp14:anchorId="449E28D6" wp14:editId="02916D71">
+              <wp:anchor distT="0" distB="0" distL="114300" distR="114300" simplePos="0" relativeHeight="251658240" behindDoc="0" locked="0" layoutInCell="1" allowOverlap="1" wp14:anchorId="7C6B92F8" wp14:editId="45F23AD1">
                 <wp:simplePos x="0" y="0"/>
                 <wp:positionH relativeFrom="column">
                   <wp:posOffset>1790700</wp:posOffset>
@@ -1656,7 +1659,7 @@
           </mc:Choice>
           <mc:Fallback>
             <w:pict>
-              <v:shapetype w14:anchorId="5734AA14" id="_x0000_t32" coordsize="21600,21600" o:spt="32" o:oned="t" path="m,l21600,21600e" filled="f">
+              <v:shapetype w14:anchorId="1B7BCF79" id="_x0000_t32" coordsize="21600,21600" o:spt="32" o:oned="t" path="m,l21600,21600e" filled="f">
                 <v:path arrowok="t" fillok="f" o:connecttype="none"/>
                 <o:lock v:ext="edit" shapetype="t"/>
               </v:shapetype>
@@ -1698,7 +1701,7 @@
         <mc:AlternateContent>
           <mc:Choice Requires="wps">
             <w:drawing>
-              <wp:anchor distT="0" distB="0" distL="114300" distR="114300" simplePos="0" relativeHeight="251674624" behindDoc="1" locked="0" layoutInCell="1" allowOverlap="1" wp14:anchorId="20203768" wp14:editId="0EFA62D5">
+              <wp:anchor distT="0" distB="0" distL="114300" distR="114300" simplePos="0" relativeHeight="251674624" behindDoc="1" locked="0" layoutInCell="1" allowOverlap="1" wp14:anchorId="78C72E2D" wp14:editId="0C4374C7">
                 <wp:simplePos x="0" y="0"/>
                 <wp:positionH relativeFrom="column">
                   <wp:posOffset>2247900</wp:posOffset>
@@ -1781,7 +1784,7 @@
           </mc:Choice>
           <mc:Fallback>
             <w:pict>
-              <v:rect w14:anchorId="20203768" id="Rectangle 14" o:spid="_x0000_s1029" style="position:absolute;margin-left:177pt;margin-top:4.85pt;width:75pt;height:21.75pt;z-index:-251641856;visibility:visible;mso-wrap-style:square;mso-height-percent:0;mso-wrap-distance-left:9pt;mso-wrap-distance-top:0;mso-wrap-distance-right:9pt;mso-wrap-distance-bottom:0;mso-position-horizontal:absolute;mso-position-horizontal-relative:text;mso-position-vertical:absolute;mso-position-vertical-relative:text;mso-height-percent:0;mso-height-relative:margin;v-text-anchor:middle" o:gfxdata="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" fillcolor="white [3212]" stroked="f" strokeweight="2pt">
+              <v:rect w14:anchorId="78C72E2D" id="Rectangle 14" o:spid="_x0000_s1029" style="position:absolute;margin-left:177pt;margin-top:4.85pt;width:75pt;height:21.75pt;z-index:-251641856;visibility:visible;mso-wrap-style:square;mso-height-percent:0;mso-wrap-distance-left:9pt;mso-wrap-distance-top:0;mso-wrap-distance-right:9pt;mso-wrap-distance-bottom:0;mso-position-horizontal:absolute;mso-position-horizontal-relative:text;mso-position-vertical:absolute;mso-position-vertical-relative:text;mso-height-percent:0;mso-height-relative:margin;v-text-anchor:middle" o:gfxdata="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" fillcolor="white [3212]" stroked="f" strokeweight="2pt">
                 <v:textbox>
                   <w:txbxContent>
                     <w:p>
@@ -1816,7 +1819,7 @@
         <mc:AlternateContent>
           <mc:Choice Requires="wps">
             <w:drawing>
-              <wp:anchor distT="0" distB="0" distL="114300" distR="114300" simplePos="0" relativeHeight="251662336" behindDoc="0" locked="0" layoutInCell="1" allowOverlap="1" wp14:anchorId="36AE4BE3" wp14:editId="57A21A61">
+              <wp:anchor distT="0" distB="0" distL="114300" distR="114300" simplePos="0" relativeHeight="251662336" behindDoc="0" locked="0" layoutInCell="1" allowOverlap="1" wp14:anchorId="12E3B6A9" wp14:editId="44E325FF">
                 <wp:simplePos x="0" y="0"/>
                 <wp:positionH relativeFrom="column">
                   <wp:posOffset>1809750</wp:posOffset>
@@ -1868,7 +1871,7 @@
           </mc:Choice>
           <mc:Fallback>
             <w:pict>
-              <v:shape w14:anchorId="30D782A1" id="Straight Arrow Connector 7" o:spid="_x0000_s1026" type="#_x0000_t32" style="position:absolute;margin-left:142.5pt;margin-top:6.35pt;width:147.75pt;height:.75pt;flip:x;z-index:251662336;visibility:visible;mso-wrap-style:square;mso-wrap-distance-left:9pt;mso-wrap-distance-top:0;mso-wrap-distance-right:9pt;mso-wrap-distance-bottom:0;mso-position-horizontal:absolute;mso-position-horizontal-relative:text;mso-position-vertical:absolute;mso-position-vertical-relative:text" o:gfxdata="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" strokecolor="black [3040]">
+              <v:shape w14:anchorId="76E4071D" id="Straight Arrow Connector 7" o:spid="_x0000_s1026" type="#_x0000_t32" style="position:absolute;margin-left:142.5pt;margin-top:6.35pt;width:147.75pt;height:.75pt;flip:x;z-index:251662336;visibility:visible;mso-wrap-style:square;mso-wrap-distance-left:9pt;mso-wrap-distance-top:0;mso-wrap-distance-right:9pt;mso-wrap-distance-bottom:0;mso-position-horizontal:absolute;mso-position-horizontal-relative:text;mso-position-vertical:absolute;mso-position-vertical-relative:text" o:gfxdata="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" strokecolor="black [3040]">
                 <v:stroke endarrow="block"/>
               </v:shape>
             </w:pict>
@@ -1886,7 +1889,7 @@
         <mc:AlternateContent>
           <mc:Choice Requires="wps">
             <w:drawing>
-              <wp:anchor distT="0" distB="0" distL="114300" distR="114300" simplePos="0" relativeHeight="251666432" behindDoc="0" locked="0" layoutInCell="1" allowOverlap="1" wp14:anchorId="00DAF00E" wp14:editId="6A380361">
+              <wp:anchor distT="0" distB="0" distL="114300" distR="114300" simplePos="0" relativeHeight="251666432" behindDoc="0" locked="0" layoutInCell="1" allowOverlap="1" wp14:anchorId="59356EBE" wp14:editId="71E65752">
                 <wp:simplePos x="0" y="0"/>
                 <wp:positionH relativeFrom="column">
                   <wp:posOffset>4072890</wp:posOffset>
@@ -1974,7 +1977,7 @@
           </mc:Choice>
           <mc:Fallback>
             <w:pict>
-              <v:rect w14:anchorId="00DAF00E" id="Rectangle 4" o:spid="_x0000_s1030" style="position:absolute;margin-left:320.7pt;margin-top:6.05pt;width:117.8pt;height:29.85pt;z-index:251666432;visibility:visible;mso-wrap-style:square;mso-width-percent:0;mso-height-percent:0;mso-wrap-distance-left:9pt;mso-wrap-distance-top:0;mso-wrap-distance-right:9pt;mso-wrap-distance-bottom:0;mso-position-horizontal:absolute;mso-position-horizontal-relative:text;mso-position-vertical:absolute;mso-position-vertical-relative:text;mso-width-percent:0;mso-height-percent:0;mso-width-relative:margin;mso-height-relative:margin;v-text-anchor:middle" o:gfxdata="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" fillcolor="white [3212]" strokecolor="black [3213]" strokeweight="2pt">
+              <v:rect w14:anchorId="59356EBE" id="Rectangle 4" o:spid="_x0000_s1030" style="position:absolute;margin-left:320.7pt;margin-top:6.05pt;width:117.8pt;height:29.85pt;z-index:251666432;visibility:visible;mso-wrap-style:square;mso-width-percent:0;mso-height-percent:0;mso-wrap-distance-left:9pt;mso-wrap-distance-top:0;mso-wrap-distance-right:9pt;mso-wrap-distance-bottom:0;mso-position-horizontal:absolute;mso-position-horizontal-relative:text;mso-position-vertical:absolute;mso-position-vertical-relative:text;mso-width-percent:0;mso-height-percent:0;mso-width-relative:margin;mso-height-relative:margin;v-text-anchor:middle" o:gfxdata="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" fillcolor="white [3212]" strokecolor="black [3213]" strokeweight="2pt">
                 <v:textbox>
                   <w:txbxContent>
                     <w:p>
@@ -2041,6 +2044,162 @@
     </w:p>
     <w:p>
       <w:pPr>
+        <w:spacing w:after="0"/>
+        <w:rPr>
+          <w:rFonts w:ascii="Times New Roman" w:hAnsi="Times New Roman" w:cs="Times New Roman"/>
+          <w:sz w:val="24"/>
+          <w:szCs w:val="24"/>
+        </w:rPr>
+      </w:pPr>
+      <w:r>
+        <w:rPr>
+          <w:rFonts w:ascii="Times New Roman" w:hAnsi="Times New Roman" w:cs="Times New Roman"/>
+          <w:sz w:val="24"/>
+          <w:szCs w:val="24"/>
+        </w:rPr>
+        <w:t>Endpoint URL:</w:t>
+      </w:r>
+    </w:p>
+    <w:p>
+      <w:pPr>
+        <w:spacing w:after="0"/>
+        <w:rPr>
+          <w:rFonts w:ascii="Times New Roman" w:hAnsi="Times New Roman" w:cs="Times New Roman"/>
+          <w:sz w:val="24"/>
+          <w:szCs w:val="24"/>
+        </w:rPr>
+      </w:pPr>
+    </w:p>
+    <w:p>
+      <w:pPr>
+        <w:pStyle w:val="ListParagraph"/>
+        <w:numPr>
+          <w:ilvl w:val="0"/>
+          <w:numId w:val="5"/>
+        </w:numPr>
+        <w:spacing w:after="0"/>
+        <w:rPr>
+          <w:rFonts w:ascii="Times New Roman" w:hAnsi="Times New Roman" w:cs="Times New Roman"/>
+          <w:sz w:val="24"/>
+          <w:szCs w:val="24"/>
+        </w:rPr>
+      </w:pPr>
+      <w:r>
+        <w:rPr>
+          <w:rFonts w:ascii="Times New Roman" w:hAnsi="Times New Roman" w:cs="Times New Roman"/>
+          <w:sz w:val="24"/>
+          <w:szCs w:val="24"/>
+        </w:rPr>
+        <w:t>MRZ</w:t>
+      </w:r>
+      <w:r>
+        <w:rPr>
+          <w:rFonts w:ascii="Times New Roman" w:hAnsi="Times New Roman" w:cs="Times New Roman"/>
+          <w:sz w:val="24"/>
+          <w:szCs w:val="24"/>
+        </w:rPr>
+        <w:t xml:space="preserve"> </w:t>
+      </w:r>
+      <w:r>
+        <w:rPr>
+          <w:rFonts w:ascii="Times New Roman" w:hAnsi="Times New Roman" w:cs="Times New Roman"/>
+          <w:sz w:val="24"/>
+          <w:szCs w:val="24"/>
+        </w:rPr>
+        <w:t>Verifier WebAPI</w:t>
+      </w:r>
+      <w:r>
+        <w:rPr>
+          <w:rFonts w:ascii="Times New Roman" w:hAnsi="Times New Roman" w:cs="Times New Roman"/>
+          <w:sz w:val="24"/>
+          <w:szCs w:val="24"/>
+        </w:rPr>
+        <w:tab/>
+        <w:t>-</w:t>
+      </w:r>
+      <w:r>
+        <w:rPr>
+          <w:rFonts w:ascii="Times New Roman" w:hAnsi="Times New Roman" w:cs="Times New Roman"/>
+          <w:sz w:val="24"/>
+          <w:szCs w:val="24"/>
+        </w:rPr>
+        <w:tab/>
+      </w:r>
+      <w:hyperlink r:id="rId8" w:history="1">
+        <w:r>
+          <w:rPr>
+            <w:rStyle w:val="Hyperlink"/>
+            <w:rFonts w:ascii="Times New Roman" w:hAnsi="Times New Roman" w:cs="Times New Roman"/>
+            <w:sz w:val="24"/>
+            <w:szCs w:val="24"/>
+          </w:rPr>
+          <w:t>http://service.cliffdepot.my</w:t>
+        </w:r>
+      </w:hyperlink>
+    </w:p>
+    <w:p>
+      <w:pPr>
+        <w:pStyle w:val="ListParagraph"/>
+        <w:numPr>
+          <w:ilvl w:val="0"/>
+          <w:numId w:val="5"/>
+        </w:numPr>
+        <w:spacing w:after="0"/>
+        <w:rPr>
+          <w:rFonts w:ascii="Times New Roman" w:hAnsi="Times New Roman" w:cs="Times New Roman"/>
+          <w:sz w:val="24"/>
+          <w:szCs w:val="24"/>
+        </w:rPr>
+      </w:pPr>
+      <w:r>
+        <w:rPr>
+          <w:rFonts w:ascii="Times New Roman" w:hAnsi="Times New Roman" w:cs="Times New Roman"/>
+          <w:sz w:val="24"/>
+          <w:szCs w:val="24"/>
+        </w:rPr>
+        <w:t>MRZ Frontend</w:t>
+      </w:r>
+      <w:r>
+        <w:rPr>
+          <w:rFonts w:ascii="Times New Roman" w:hAnsi="Times New Roman" w:cs="Times New Roman"/>
+          <w:sz w:val="24"/>
+          <w:szCs w:val="24"/>
+        </w:rPr>
+        <w:tab/>
+      </w:r>
+      <w:r>
+        <w:rPr>
+          <w:rFonts w:ascii="Times New Roman" w:hAnsi="Times New Roman" w:cs="Times New Roman"/>
+          <w:sz w:val="24"/>
+          <w:szCs w:val="24"/>
+        </w:rPr>
+        <w:tab/>
+        <w:t>-</w:t>
+      </w:r>
+      <w:r>
+        <w:rPr>
+          <w:rFonts w:ascii="Times New Roman" w:hAnsi="Times New Roman" w:cs="Times New Roman"/>
+          <w:sz w:val="24"/>
+          <w:szCs w:val="24"/>
+        </w:rPr>
+        <w:tab/>
+      </w:r>
+      <w:hyperlink r:id="rId9" w:history="1">
+        <w:r>
+          <w:rPr>
+            <w:rStyle w:val="Hyperlink"/>
+            <w:rFonts w:ascii="Times New Roman" w:hAnsi="Times New Roman" w:cs="Times New Roman"/>
+            <w:sz w:val="24"/>
+            <w:szCs w:val="24"/>
+          </w:rPr>
+          <w:t>http://mrzapp.cliffdepot.my</w:t>
+        </w:r>
+      </w:hyperlink>
+    </w:p>
+    <w:p>
+      <w:pPr>
+        <w:pStyle w:val="ListParagraph"/>
+        <w:spacing w:after="0"/>
         <w:rPr>
           <w:rFonts w:asciiTheme="majorHAnsi" w:eastAsiaTheme="majorEastAsia" w:hAnsiTheme="majorHAnsi" w:cstheme="majorBidi"/>
           <w:color w:val="365F91" w:themeColor="accent1" w:themeShade="BF"/>
@@ -2057,12 +2216,12 @@
       <w:pPr>
         <w:pStyle w:val="Heading1"/>
       </w:pPr>
-      <w:bookmarkStart w:id="2" w:name="_Toc512868825"/>
+      <w:bookmarkStart w:id="3" w:name="_Toc512966891"/>
       <w:r>
         <w:lastRenderedPageBreak/>
         <w:t>Features and Snapshots</w:t>
       </w:r>
-      <w:bookmarkEnd w:id="2"/>
+      <w:bookmarkEnd w:id="3"/>
     </w:p>
     <w:p>
       <w:pPr>
@@ -2090,7 +2249,32 @@
           <w:sz w:val="24"/>
           <w:szCs w:val="24"/>
         </w:rPr>
-        <w:t xml:space="preserve">The landing page will be “../Home/Index”. </w:t>
+        <w:t>The landing page will be “../Home/Index”</w:t>
+      </w:r>
+      <w:r>
+        <w:rPr>
+          <w:rFonts w:ascii="Times New Roman" w:hAnsi="Times New Roman" w:cs="Times New Roman"/>
+          <w:sz w:val="24"/>
+          <w:szCs w:val="24"/>
+        </w:rPr>
+        <w:t xml:space="preserve">, by default it will auto-route when user go to </w:t>
+      </w:r>
+      <w:r>
+        <w:rPr>
+          <w:rFonts w:ascii="Times New Roman" w:hAnsi="Times New Roman" w:cs="Times New Roman"/>
+          <w:i/>
+          <w:sz w:val="24"/>
+          <w:szCs w:val="24"/>
+        </w:rPr>
+        <w:t>http://mrzapp.cliffdepot.my</w:t>
+      </w:r>
+      <w:r>
+        <w:rPr>
+          <w:rFonts w:ascii="Times New Roman" w:hAnsi="Times New Roman" w:cs="Times New Roman"/>
+          <w:sz w:val="24"/>
+          <w:szCs w:val="24"/>
+        </w:rPr>
+        <w:t xml:space="preserve">. </w:t>
       </w:r>
       <w:r>
         <w:rPr>
@@ -2130,571 +2314,7 @@
     <w:p>
       <w:pPr>
         <w:spacing w:after="0"/>
-        <w:rPr>
-          <w:rFonts w:ascii="Times New Roman" w:hAnsi="Times New Roman" w:cs="Times New Roman"/>
-          <w:sz w:val="24"/>
-          <w:szCs w:val="24"/>
-        </w:rPr>
-      </w:pPr>
-    </w:p>
-    <w:p>
-      <w:pPr>
-        <w:spacing w:after="0"/>
-        <w:rPr>
-          <w:rFonts w:ascii="Times New Roman" w:hAnsi="Times New Roman" w:cs="Times New Roman"/>
-          <w:sz w:val="24"/>
-          <w:szCs w:val="24"/>
-        </w:rPr>
-      </w:pPr>
-    </w:p>
-    <w:p>
-      <w:pPr>
-        <w:spacing w:after="0"/>
-        <w:jc w:val="both"/>
-        <w:rPr>
-          <w:rFonts w:ascii="Times New Roman" w:hAnsi="Times New Roman" w:cs="Times New Roman"/>
-          <w:sz w:val="24"/>
-          <w:szCs w:val="24"/>
-        </w:rPr>
-      </w:pPr>
-      <w:r>
-        <w:rPr>
-          <w:rFonts w:ascii="Times New Roman" w:hAnsi="Times New Roman" w:cs="Times New Roman"/>
-          <w:sz w:val="24"/>
-          <w:szCs w:val="24"/>
-        </w:rPr>
-        <w:t xml:space="preserve">Clicking on “Validate” button, result panel is popup. The validation result </w:t>
-      </w:r>
-      <w:r>
-        <w:rPr>
-          <w:rFonts w:ascii="Times New Roman" w:hAnsi="Times New Roman" w:cs="Times New Roman"/>
-          <w:sz w:val="24"/>
-          <w:szCs w:val="24"/>
-        </w:rPr>
-        <w:t xml:space="preserve">is </w:t>
-      </w:r>
-      <w:r>
-        <w:rPr>
-          <w:rFonts w:ascii="Times New Roman" w:hAnsi="Times New Roman" w:cs="Times New Roman"/>
-          <w:sz w:val="24"/>
-          <w:szCs w:val="24"/>
-        </w:rPr>
-        <w:t>indicating each field test outcome and a brief statistic.</w:t>
-      </w:r>
-    </w:p>
-    <w:p>
-      <w:pPr>
-        <w:spacing w:after="0"/>
-        <w:rPr>
-          <w:rFonts w:ascii="Times New Roman" w:hAnsi="Times New Roman" w:cs="Times New Roman"/>
-          <w:sz w:val="24"/>
-          <w:szCs w:val="24"/>
-        </w:rPr>
-      </w:pPr>
-    </w:p>
-    <w:p>
-      <w:pPr>
-        <w:spacing w:after="0"/>
-        <w:rPr>
-          <w:rFonts w:ascii="Times New Roman" w:hAnsi="Times New Roman" w:cs="Times New Roman"/>
-          <w:sz w:val="24"/>
-          <w:szCs w:val="24"/>
-        </w:rPr>
-      </w:pPr>
-    </w:p>
-    <w:p>
-      <w:pPr>
-        <w:spacing w:after="0"/>
-        <w:rPr>
-          <w:rFonts w:ascii="Times New Roman" w:hAnsi="Times New Roman" w:cs="Times New Roman"/>
-          <w:sz w:val="24"/>
-          <w:szCs w:val="24"/>
-        </w:rPr>
-      </w:pPr>
-    </w:p>
-    <w:p>
-      <w:pPr>
-        <w:spacing w:after="0"/>
-        <w:jc w:val="both"/>
-        <w:rPr>
-          <w:rFonts w:ascii="Times New Roman" w:hAnsi="Times New Roman" w:cs="Times New Roman"/>
-          <w:sz w:val="24"/>
-          <w:szCs w:val="24"/>
-        </w:rPr>
-      </w:pPr>
-      <w:r>
-        <w:rPr>
-          <w:rFonts w:ascii="Times New Roman" w:hAnsi="Times New Roman" w:cs="Times New Roman"/>
-          <w:sz w:val="24"/>
-          <w:szCs w:val="24"/>
-        </w:rPr>
-        <w:t>If user provide</w:t>
-      </w:r>
-      <w:r>
-        <w:rPr>
-          <w:rFonts w:ascii="Times New Roman" w:hAnsi="Times New Roman" w:cs="Times New Roman"/>
-          <w:sz w:val="24"/>
-          <w:szCs w:val="24"/>
-        </w:rPr>
-        <w:t>s</w:t>
-      </w:r>
-      <w:r>
-        <w:rPr>
-          <w:rFonts w:ascii="Times New Roman" w:hAnsi="Times New Roman" w:cs="Times New Roman"/>
-          <w:sz w:val="24"/>
-          <w:szCs w:val="24"/>
-        </w:rPr>
-        <w:t xml:space="preserve"> incorrect input, the frontend validation summary is prompting as below. In general, user needs to provide value for all input form</w:t>
-      </w:r>
-      <w:r>
-        <w:rPr>
-          <w:rFonts w:ascii="Times New Roman" w:hAnsi="Times New Roman" w:cs="Times New Roman"/>
-          <w:sz w:val="24"/>
-          <w:szCs w:val="24"/>
-        </w:rPr>
-        <w:t>.</w:t>
-      </w:r>
-      <w:r>
-        <w:rPr>
-          <w:rFonts w:ascii="Times New Roman" w:hAnsi="Times New Roman" w:cs="Times New Roman"/>
-          <w:sz w:val="24"/>
-          <w:szCs w:val="24"/>
-        </w:rPr>
-        <w:t xml:space="preserve"> The input form allow</w:t>
-      </w:r>
-      <w:r>
-        <w:rPr>
-          <w:rFonts w:ascii="Times New Roman" w:hAnsi="Times New Roman" w:cs="Times New Roman"/>
-          <w:sz w:val="24"/>
-          <w:szCs w:val="24"/>
-        </w:rPr>
-        <w:t>s</w:t>
-      </w:r>
-      <w:r>
-        <w:rPr>
-          <w:rFonts w:ascii="Times New Roman" w:hAnsi="Times New Roman" w:cs="Times New Roman"/>
-          <w:sz w:val="24"/>
-          <w:szCs w:val="24"/>
-        </w:rPr>
-        <w:t xml:space="preserve"> any inputs from user but there is validation process at the end when user clicks on validate button.</w:t>
-      </w:r>
-      <w:r>
-        <w:rPr>
-          <w:rFonts w:ascii="Times New Roman" w:hAnsi="Times New Roman" w:cs="Times New Roman"/>
-          <w:sz w:val="24"/>
-          <w:szCs w:val="24"/>
-        </w:rPr>
-        <w:t xml:space="preserve"> </w:t>
-      </w:r>
-      <w:r>
-        <w:rPr>
-          <w:rFonts w:ascii="Times New Roman" w:hAnsi="Times New Roman" w:cs="Times New Roman"/>
-          <w:sz w:val="24"/>
-          <w:szCs w:val="24"/>
-        </w:rPr>
-        <w:t>User need</w:t>
-      </w:r>
-      <w:r>
-        <w:rPr>
-          <w:rFonts w:ascii="Times New Roman" w:hAnsi="Times New Roman" w:cs="Times New Roman"/>
-          <w:sz w:val="24"/>
-          <w:szCs w:val="24"/>
-        </w:rPr>
-        <w:t>s</w:t>
-      </w:r>
-      <w:r>
-        <w:rPr>
-          <w:rFonts w:ascii="Times New Roman" w:hAnsi="Times New Roman" w:cs="Times New Roman"/>
-          <w:sz w:val="24"/>
-          <w:szCs w:val="24"/>
-        </w:rPr>
-        <w:t xml:space="preserve"> to note t</w:t>
-      </w:r>
-      <w:r>
-        <w:rPr>
-          <w:rFonts w:ascii="Times New Roman" w:hAnsi="Times New Roman" w:cs="Times New Roman"/>
-          <w:sz w:val="24"/>
-          <w:szCs w:val="24"/>
-        </w:rPr>
-        <w:t>he input value is case sensitive and the date format</w:t>
-      </w:r>
-      <w:r>
-        <w:rPr>
-          <w:rFonts w:ascii="Times New Roman" w:hAnsi="Times New Roman" w:cs="Times New Roman"/>
-          <w:sz w:val="24"/>
-          <w:szCs w:val="24"/>
-        </w:rPr>
-        <w:t xml:space="preserve"> is compliance</w:t>
-      </w:r>
-      <w:r>
-        <w:rPr>
-          <w:rFonts w:ascii="Times New Roman" w:hAnsi="Times New Roman" w:cs="Times New Roman"/>
-          <w:sz w:val="24"/>
-          <w:szCs w:val="24"/>
-        </w:rPr>
-        <w:t xml:space="preserve"> to standard “</w:t>
-      </w:r>
-      <w:r>
-        <w:rPr>
-          <w:rFonts w:ascii="Times New Roman" w:hAnsi="Times New Roman" w:cs="Times New Roman"/>
-          <w:i/>
-          <w:sz w:val="24"/>
-          <w:szCs w:val="24"/>
-        </w:rPr>
-        <w:t>dd</w:t>
-      </w:r>
-      <w:r>
-        <w:rPr>
-          <w:rFonts w:ascii="Times New Roman" w:hAnsi="Times New Roman" w:cs="Times New Roman"/>
-          <w:i/>
-          <w:sz w:val="24"/>
-          <w:szCs w:val="24"/>
-        </w:rPr>
-        <w:t>MM</w:t>
-      </w:r>
-      <w:r>
-        <w:rPr>
-          <w:rFonts w:ascii="Times New Roman" w:hAnsi="Times New Roman" w:cs="Times New Roman"/>
-          <w:i/>
-          <w:sz w:val="24"/>
-          <w:szCs w:val="24"/>
-        </w:rPr>
-        <w:t>yy</w:t>
-      </w:r>
-      <w:r>
-        <w:rPr>
-          <w:rFonts w:ascii="Times New Roman" w:hAnsi="Times New Roman" w:cs="Times New Roman"/>
-          <w:sz w:val="24"/>
-          <w:szCs w:val="24"/>
-        </w:rPr>
-        <w:t>”.</w:t>
-      </w:r>
-      <w:r>
-        <w:rPr>
-          <w:rFonts w:ascii="Times New Roman" w:hAnsi="Times New Roman" w:cs="Times New Roman"/>
-          <w:sz w:val="24"/>
-          <w:szCs w:val="24"/>
-        </w:rPr>
-        <w:t xml:space="preserve"> </w:t>
-      </w:r>
-      <w:r>
-        <w:rPr>
-          <w:rFonts w:ascii="Times New Roman" w:hAnsi="Times New Roman" w:cs="Times New Roman"/>
-          <w:color w:val="222222"/>
-          <w:sz w:val="24"/>
-          <w:szCs w:val="24"/>
-          <w:shd w:val="clear" w:color="auto" w:fill="FFFFFF"/>
-        </w:rPr>
-        <w:t xml:space="preserve">The data of the “MRZ line 2” consists of 44 characters and the only characters used are </w:t>
-      </w:r>
-      <w:r>
-        <w:rPr>
-          <w:rFonts w:ascii="Times New Roman" w:hAnsi="Times New Roman" w:cs="Times New Roman"/>
-          <w:i/>
-          <w:color w:val="222222"/>
-          <w:sz w:val="24"/>
-          <w:szCs w:val="24"/>
-          <w:shd w:val="clear" w:color="auto" w:fill="FFFFFF"/>
-        </w:rPr>
-        <w:t>A–Z</w:t>
-      </w:r>
-      <w:r>
-        <w:rPr>
-          <w:rFonts w:ascii="Times New Roman" w:hAnsi="Times New Roman" w:cs="Times New Roman"/>
-          <w:color w:val="222222"/>
-          <w:sz w:val="24"/>
-          <w:szCs w:val="24"/>
-          <w:shd w:val="clear" w:color="auto" w:fill="FFFFFF"/>
-        </w:rPr>
-        <w:t xml:space="preserve">, </w:t>
-      </w:r>
-      <w:r>
-        <w:rPr>
-          <w:rFonts w:ascii="Times New Roman" w:hAnsi="Times New Roman" w:cs="Times New Roman"/>
-          <w:i/>
-          <w:color w:val="222222"/>
-          <w:sz w:val="24"/>
-          <w:szCs w:val="24"/>
-          <w:shd w:val="clear" w:color="auto" w:fill="FFFFFF"/>
-        </w:rPr>
-        <w:t>0–9</w:t>
-      </w:r>
-      <w:r>
-        <w:rPr>
-          <w:rFonts w:ascii="Times New Roman" w:hAnsi="Times New Roman" w:cs="Times New Roman"/>
-          <w:color w:val="222222"/>
-          <w:sz w:val="24"/>
-          <w:szCs w:val="24"/>
-          <w:shd w:val="clear" w:color="auto" w:fill="FFFFFF"/>
-        </w:rPr>
-        <w:t xml:space="preserve"> and the filler character </w:t>
-      </w:r>
-      <w:r>
-        <w:rPr>
-          <w:rFonts w:ascii="Times New Roman" w:hAnsi="Times New Roman" w:cs="Times New Roman"/>
-          <w:i/>
-          <w:color w:val="222222"/>
-          <w:sz w:val="24"/>
-          <w:szCs w:val="24"/>
-          <w:shd w:val="clear" w:color="auto" w:fill="FFFFFF"/>
-        </w:rPr>
-        <w:t>&lt;</w:t>
-      </w:r>
-      <w:r>
-        <w:rPr>
-          <w:rFonts w:ascii="Times New Roman" w:hAnsi="Times New Roman" w:cs="Times New Roman"/>
-          <w:color w:val="222222"/>
-          <w:sz w:val="24"/>
-          <w:szCs w:val="24"/>
-          <w:shd w:val="clear" w:color="auto" w:fill="FFFFFF"/>
-        </w:rPr>
-        <w:t>.</w:t>
-      </w:r>
-    </w:p>
-    <w:p>
-      <w:pPr>
-        <w:spacing w:after="0"/>
-        <w:rPr>
-          <w:rFonts w:ascii="Times New Roman" w:hAnsi="Times New Roman" w:cs="Times New Roman"/>
-          <w:sz w:val="24"/>
-          <w:szCs w:val="24"/>
-        </w:rPr>
-      </w:pPr>
-    </w:p>
-    <w:p>
-      <w:pPr>
-        <w:spacing w:after="0"/>
-        <w:rPr>
-          <w:rFonts w:ascii="Times New Roman" w:hAnsi="Times New Roman" w:cs="Times New Roman"/>
-          <w:sz w:val="24"/>
-          <w:szCs w:val="24"/>
-        </w:rPr>
-      </w:pPr>
-    </w:p>
-    <w:p>
-      <w:pPr>
-        <w:spacing w:after="0"/>
-        <w:rPr>
-          <w:rFonts w:ascii="Times New Roman" w:hAnsi="Times New Roman" w:cs="Times New Roman"/>
-          <w:sz w:val="24"/>
-          <w:szCs w:val="24"/>
-        </w:rPr>
-      </w:pPr>
-    </w:p>
-    <w:p>
-      <w:pPr>
-        <w:spacing w:after="0"/>
-        <w:rPr>
-          <w:rFonts w:ascii="Times New Roman" w:hAnsi="Times New Roman" w:cs="Times New Roman"/>
-          <w:sz w:val="24"/>
-          <w:szCs w:val="24"/>
-        </w:rPr>
-      </w:pPr>
-    </w:p>
-    <w:p>
-      <w:pPr>
-        <w:spacing w:after="0"/>
-        <w:jc w:val="both"/>
-        <w:rPr>
-          <w:rFonts w:ascii="Times New Roman" w:hAnsi="Times New Roman" w:cs="Times New Roman"/>
-          <w:sz w:val="24"/>
-          <w:szCs w:val="24"/>
-        </w:rPr>
-      </w:pPr>
-      <w:r>
-        <w:rPr>
-          <w:rFonts w:ascii="Times New Roman" w:hAnsi="Times New Roman" w:cs="Times New Roman"/>
-          <w:sz w:val="24"/>
-          <w:szCs w:val="24"/>
-        </w:rPr>
-        <w:t>Besides, if there is vali</w:t>
-      </w:r>
-      <w:r>
-        <w:rPr>
-          <w:rFonts w:ascii="Times New Roman" w:hAnsi="Times New Roman" w:cs="Times New Roman"/>
-          <w:sz w:val="24"/>
-          <w:szCs w:val="24"/>
-        </w:rPr>
-        <w:t>dation error raised at backend W</w:t>
-      </w:r>
-      <w:r>
-        <w:rPr>
-          <w:rFonts w:ascii="Times New Roman" w:hAnsi="Times New Roman" w:cs="Times New Roman"/>
-          <w:sz w:val="24"/>
-          <w:szCs w:val="24"/>
-        </w:rPr>
-        <w:t>ebAPI service, the frontend validation summary is visible as well, for example below:</w:t>
-      </w:r>
-    </w:p>
-    <w:p>
-      <w:pPr>
-        <w:spacing w:after="0"/>
-        <w:rPr>
-          <w:rFonts w:ascii="Times New Roman" w:hAnsi="Times New Roman" w:cs="Times New Roman"/>
-          <w:sz w:val="24"/>
-          <w:szCs w:val="24"/>
-        </w:rPr>
-      </w:pPr>
-    </w:p>
-    <w:p>
-      <w:pPr>
-        <w:spacing w:after="0"/>
-        <w:rPr>
-          <w:rFonts w:ascii="Times New Roman" w:hAnsi="Times New Roman" w:cs="Times New Roman"/>
-          <w:sz w:val="24"/>
-          <w:szCs w:val="24"/>
-        </w:rPr>
-      </w:pPr>
-    </w:p>
-    <w:p>
-      <w:pPr>
-        <w:jc w:val="both"/>
-        <w:rPr>
-          <w:rFonts w:ascii="Times New Roman" w:hAnsi="Times New Roman" w:cs="Times New Roman"/>
-          <w:sz w:val="24"/>
-          <w:szCs w:val="24"/>
-        </w:rPr>
-      </w:pPr>
-    </w:p>
-    <w:p>
-      <w:pPr>
-        <w:rPr>
-          <w:rFonts w:asciiTheme="majorHAnsi" w:eastAsiaTheme="majorEastAsia" w:hAnsiTheme="majorHAnsi" w:cstheme="majorBidi"/>
-          <w:color w:val="365F91" w:themeColor="accent1" w:themeShade="BF"/>
-          <w:sz w:val="32"/>
-          <w:szCs w:val="32"/>
-          <w:lang w:eastAsia="en-US"/>
-        </w:rPr>
-      </w:pPr>
-      <w:r>
-        <w:br w:type="page"/>
-      </w:r>
-    </w:p>
-    <w:p>
-      <w:pPr>
-        <w:pStyle w:val="Heading1"/>
-      </w:pPr>
-      <w:bookmarkStart w:id="3" w:name="_Toc512868826"/>
-      <w:r>
-        <w:lastRenderedPageBreak/>
-        <w:t>Addendum</w:t>
-      </w:r>
-      <w:bookmarkEnd w:id="3"/>
-    </w:p>
-    <w:p>
-      <w:pPr>
-        <w:spacing w:after="0"/>
-        <w:rPr>
-          <w:rFonts w:ascii="Times New Roman" w:hAnsi="Times New Roman" w:cs="Times New Roman"/>
-          <w:sz w:val="24"/>
-          <w:szCs w:val="24"/>
-        </w:rPr>
-      </w:pPr>
-    </w:p>
-    <w:p>
-      <w:pPr>
-        <w:spacing w:after="0"/>
-        <w:jc w:val="both"/>
-        <w:rPr>
-          <w:rFonts w:ascii="Times New Roman" w:hAnsi="Times New Roman" w:cs="Times New Roman"/>
-          <w:sz w:val="24"/>
-          <w:szCs w:val="24"/>
-        </w:rPr>
-      </w:pPr>
-      <w:r>
-        <w:rPr>
-          <w:rFonts w:ascii="Times New Roman" w:hAnsi="Times New Roman" w:cs="Times New Roman"/>
-          <w:sz w:val="24"/>
-          <w:szCs w:val="24"/>
-        </w:rPr>
-        <w:t>The below section documented the additional explanation and alternative in testing the MRZVerifier compoenent.</w:t>
-      </w:r>
-    </w:p>
-    <w:p>
-      <w:pPr>
-        <w:spacing w:after="0"/>
-        <w:rPr>
-          <w:rFonts w:ascii="Times New Roman" w:hAnsi="Times New Roman" w:cs="Times New Roman"/>
-          <w:sz w:val="24"/>
-          <w:szCs w:val="24"/>
-        </w:rPr>
-      </w:pPr>
-    </w:p>
-    <w:p>
-      <w:pPr>
-        <w:spacing w:after="0"/>
-        <w:rPr>
-          <w:rFonts w:ascii="Times New Roman" w:hAnsi="Times New Roman" w:cs="Times New Roman"/>
-          <w:sz w:val="24"/>
-          <w:szCs w:val="24"/>
-        </w:rPr>
-      </w:pPr>
-    </w:p>
-    <w:p>
-      <w:pPr>
-        <w:pStyle w:val="Heading2"/>
-      </w:pPr>
-      <w:bookmarkStart w:id="4" w:name="_Toc512868827"/>
-      <w:r>
-        <w:t>Invoking Web API Externally via Add-on Tool</w:t>
-      </w:r>
-      <w:bookmarkEnd w:id="4"/>
-    </w:p>
-    <w:p>
-      <w:pPr>
-        <w:spacing w:after="0"/>
-        <w:rPr>
-          <w:rFonts w:ascii="Times New Roman" w:hAnsi="Times New Roman" w:cs="Times New Roman"/>
-          <w:sz w:val="24"/>
-          <w:szCs w:val="24"/>
-        </w:rPr>
-      </w:pPr>
-    </w:p>
-    <w:p>
-      <w:pPr>
-        <w:jc w:val="both"/>
-        <w:rPr>
-          <w:rFonts w:ascii="Times New Roman" w:hAnsi="Times New Roman" w:cs="Times New Roman"/>
-          <w:sz w:val="24"/>
-          <w:szCs w:val="24"/>
-        </w:rPr>
-      </w:pPr>
-      <w:r>
-        <w:rPr>
-          <w:rFonts w:ascii="Times New Roman" w:hAnsi="Times New Roman" w:cs="Times New Roman"/>
-          <w:sz w:val="24"/>
-          <w:szCs w:val="24"/>
-        </w:rPr>
-        <w:t>U</w:t>
-      </w:r>
-      <w:r>
-        <w:rPr>
-          <w:rFonts w:ascii="Times New Roman" w:hAnsi="Times New Roman" w:cs="Times New Roman"/>
-          <w:sz w:val="24"/>
-          <w:szCs w:val="24"/>
-        </w:rPr>
-        <w:t>ser can utilize any third party tool to invoke the MRZVerifier web API service. For instance, the below figure illustrates Chrome add-on Postman is invoking the web API method, Check</w:t>
-      </w:r>
-      <w:r>
-        <w:rPr>
-          <w:rFonts w:ascii="Times New Roman" w:hAnsi="Times New Roman" w:cs="Times New Roman"/>
-          <w:sz w:val="24"/>
-          <w:szCs w:val="24"/>
-        </w:rPr>
-        <w:t>Passport</w:t>
-      </w:r>
-      <w:r>
-        <w:rPr>
-          <w:rFonts w:ascii="Times New Roman" w:hAnsi="Times New Roman" w:cs="Times New Roman"/>
-          <w:sz w:val="24"/>
-          <w:szCs w:val="24"/>
-        </w:rPr>
-        <w:t>Data, with the necessary REST notation data as parameter.</w:t>
-      </w:r>
-    </w:p>
-    <w:p>
-      <w:pPr>
-        <w:jc w:val="both"/>
+        <w:jc w:val="center"/>
         <w:rPr>
           <w:rFonts w:ascii="Times New Roman" w:hAnsi="Times New Roman" w:cs="Times New Roman"/>
           <w:sz w:val="24"/>
@@ -2707,10 +2327,10 @@
           <w:lang w:eastAsia="en-US"/>
         </w:rPr>
         <w:drawing>
-          <wp:inline distT="0" distB="0" distL="0" distR="0" wp14:anchorId="5A6B2F57" wp14:editId="5D03FD7C">
-            <wp:extent cx="6567824" cy="1857375"/>
-            <wp:effectExtent l="19050" t="19050" r="23495" b="9525"/>
-            <wp:docPr id="1" name="Picture 1"/>
+          <wp:inline distT="0" distB="0" distL="0" distR="0" wp14:anchorId="2CB0DF00" wp14:editId="1867C05E">
+            <wp:extent cx="5943600" cy="3171825"/>
+            <wp:effectExtent l="19050" t="19050" r="19050" b="28575"/>
+            <wp:docPr id="15" name="Picture 15"/>
             <wp:cNvGraphicFramePr>
               <a:graphicFrameLocks xmlns:a="http://schemas.openxmlformats.org/drawingml/2006/main" noChangeAspect="1"/>
             </wp:cNvGraphicFramePr>
@@ -2718,11 +2338,11 @@
               <a:graphicData uri="http://schemas.openxmlformats.org/drawingml/2006/picture">
                 <pic:pic xmlns:pic="http://schemas.openxmlformats.org/drawingml/2006/picture">
                   <pic:nvPicPr>
-                    <pic:cNvPr id="0" name=""/>
+                    <pic:cNvPr id="1" name=""/>
                     <pic:cNvPicPr/>
                   </pic:nvPicPr>
                   <pic:blipFill>
-                    <a:blip r:embed="rId8"/>
+                    <a:blip r:embed="rId10"/>
                     <a:stretch>
                       <a:fillRect/>
                     </a:stretch>
@@ -2730,7 +2350,7 @@
                   <pic:spPr>
                     <a:xfrm>
                       <a:off x="0" y="0"/>
-                      <a:ext cx="6585239" cy="1862300"/>
+                      <a:ext cx="5943600" cy="3171825"/>
                     </a:xfrm>
                     <a:prstGeom prst="rect">
                       <a:avLst/>
@@ -2750,36 +2370,994 @@
     </w:p>
     <w:p>
       <w:pPr>
+        <w:spacing w:after="0"/>
+        <w:jc w:val="center"/>
+        <w:rPr>
+          <w:rFonts w:ascii="Times New Roman" w:hAnsi="Times New Roman" w:cs="Times New Roman"/>
+        </w:rPr>
+      </w:pPr>
+      <w:r>
+        <w:rPr>
+          <w:rFonts w:ascii="Times New Roman" w:hAnsi="Times New Roman" w:cs="Times New Roman"/>
+        </w:rPr>
+        <w:t>Home Page of MRZ Verifier</w:t>
+      </w:r>
+    </w:p>
+    <w:p>
+      <w:pPr>
+        <w:spacing w:after="0"/>
+        <w:jc w:val="both"/>
+        <w:rPr>
+          <w:rFonts w:ascii="Times New Roman" w:hAnsi="Times New Roman" w:cs="Times New Roman"/>
+          <w:sz w:val="24"/>
+          <w:szCs w:val="24"/>
+        </w:rPr>
+      </w:pPr>
+    </w:p>
+    <w:p>
+      <w:pPr>
+        <w:rPr>
+          <w:rFonts w:ascii="Times New Roman" w:hAnsi="Times New Roman" w:cs="Times New Roman"/>
+          <w:sz w:val="24"/>
+          <w:szCs w:val="24"/>
+        </w:rPr>
+      </w:pPr>
+    </w:p>
+    <w:p>
+      <w:pPr>
+        <w:jc w:val="both"/>
+        <w:rPr>
+          <w:rFonts w:ascii="Times New Roman" w:hAnsi="Times New Roman" w:cs="Times New Roman"/>
+          <w:sz w:val="24"/>
+          <w:szCs w:val="24"/>
+        </w:rPr>
+      </w:pPr>
+      <w:r>
+        <w:rPr>
+          <w:rFonts w:ascii="Times New Roman" w:hAnsi="Times New Roman" w:cs="Times New Roman"/>
+          <w:sz w:val="24"/>
+          <w:szCs w:val="24"/>
+        </w:rPr>
+        <w:t>The “MRZ (line 2)” is available in two mode</w:t>
+      </w:r>
+      <w:r>
+        <w:rPr>
+          <w:rFonts w:ascii="Times New Roman" w:hAnsi="Times New Roman" w:cs="Times New Roman"/>
+          <w:sz w:val="24"/>
+          <w:szCs w:val="24"/>
+        </w:rPr>
+        <w:t>s</w:t>
+      </w:r>
+      <w:r>
+        <w:rPr>
+          <w:rFonts w:ascii="Times New Roman" w:hAnsi="Times New Roman" w:cs="Times New Roman"/>
+          <w:sz w:val="24"/>
+          <w:szCs w:val="24"/>
+        </w:rPr>
+        <w:t xml:space="preserve"> – split and normal textbox.</w:t>
+      </w:r>
+      <w:r>
+        <w:rPr>
+          <w:rFonts w:ascii="Times New Roman" w:hAnsi="Times New Roman" w:cs="Times New Roman"/>
+          <w:sz w:val="24"/>
+          <w:szCs w:val="24"/>
+        </w:rPr>
+        <w:t xml:space="preserve"> The normal textbox is enable user do MZR data paste action when necessary.</w:t>
+      </w:r>
+    </w:p>
+    <w:p>
+      <w:pPr>
+        <w:spacing w:after="0"/>
+        <w:jc w:val="center"/>
+        <w:rPr>
+          <w:rFonts w:ascii="Times New Roman" w:hAnsi="Times New Roman" w:cs="Times New Roman"/>
+          <w:sz w:val="24"/>
+          <w:szCs w:val="24"/>
+        </w:rPr>
+      </w:pPr>
+      <w:r>
+        <w:rPr>
+          <w:noProof/>
+          <w:lang w:eastAsia="en-US"/>
+        </w:rPr>
+        <w:lastRenderedPageBreak/>
+        <w:drawing>
+          <wp:inline distT="0" distB="0" distL="0" distR="0" wp14:anchorId="5F4BA6EB" wp14:editId="744F7E3A">
+            <wp:extent cx="5943600" cy="3169920"/>
+            <wp:effectExtent l="19050" t="19050" r="19050" b="11430"/>
+            <wp:docPr id="16" name="Picture 16"/>
+            <wp:cNvGraphicFramePr>
+              <a:graphicFrameLocks xmlns:a="http://schemas.openxmlformats.org/drawingml/2006/main" noChangeAspect="1"/>
+            </wp:cNvGraphicFramePr>
+            <a:graphic xmlns:a="http://schemas.openxmlformats.org/drawingml/2006/main">
+              <a:graphicData uri="http://schemas.openxmlformats.org/drawingml/2006/picture">
+                <pic:pic xmlns:pic="http://schemas.openxmlformats.org/drawingml/2006/picture">
+                  <pic:nvPicPr>
+                    <pic:cNvPr id="1" name=""/>
+                    <pic:cNvPicPr/>
+                  </pic:nvPicPr>
+                  <pic:blipFill>
+                    <a:blip r:embed="rId11"/>
+                    <a:stretch>
+                      <a:fillRect/>
+                    </a:stretch>
+                  </pic:blipFill>
+                  <pic:spPr>
+                    <a:xfrm>
+                      <a:off x="0" y="0"/>
+                      <a:ext cx="5943600" cy="3169920"/>
+                    </a:xfrm>
+                    <a:prstGeom prst="rect">
+                      <a:avLst/>
+                    </a:prstGeom>
+                    <a:ln>
+                      <a:solidFill>
+                        <a:schemeClr val="accent1"/>
+                      </a:solidFill>
+                    </a:ln>
+                  </pic:spPr>
+                </pic:pic>
+              </a:graphicData>
+            </a:graphic>
+          </wp:inline>
+        </w:drawing>
+      </w:r>
+    </w:p>
+    <w:p>
+      <w:pPr>
+        <w:spacing w:after="0"/>
+        <w:jc w:val="center"/>
+        <w:rPr>
+          <w:rFonts w:ascii="Times New Roman" w:hAnsi="Times New Roman" w:cs="Times New Roman"/>
+        </w:rPr>
+      </w:pPr>
+      <w:r>
+        <w:rPr>
+          <w:rFonts w:ascii="Times New Roman" w:hAnsi="Times New Roman" w:cs="Times New Roman"/>
+        </w:rPr>
+        <w:t>MRZ (line 2) Normal Textbox Mode</w:t>
+      </w:r>
+    </w:p>
+    <w:p>
+      <w:pPr>
+        <w:spacing w:after="0"/>
+        <w:jc w:val="both"/>
+        <w:rPr>
+          <w:rFonts w:ascii="Times New Roman" w:hAnsi="Times New Roman" w:cs="Times New Roman"/>
+          <w:sz w:val="24"/>
+          <w:szCs w:val="24"/>
+        </w:rPr>
+      </w:pPr>
+    </w:p>
+    <w:p>
+      <w:pPr>
+        <w:spacing w:after="0"/>
+        <w:jc w:val="both"/>
+        <w:rPr>
+          <w:rFonts w:ascii="Times New Roman" w:hAnsi="Times New Roman" w:cs="Times New Roman"/>
+          <w:sz w:val="24"/>
+          <w:szCs w:val="24"/>
+        </w:rPr>
+      </w:pPr>
+      <w:r>
+        <w:rPr>
+          <w:rFonts w:ascii="Times New Roman" w:hAnsi="Times New Roman" w:cs="Times New Roman"/>
+          <w:sz w:val="24"/>
+          <w:szCs w:val="24"/>
+        </w:rPr>
+        <w:t xml:space="preserve">Clicking on “Validate” button, result panel is popup. The validation result </w:t>
+      </w:r>
+      <w:r>
+        <w:rPr>
+          <w:rFonts w:ascii="Times New Roman" w:hAnsi="Times New Roman" w:cs="Times New Roman"/>
+          <w:sz w:val="24"/>
+          <w:szCs w:val="24"/>
+        </w:rPr>
+        <w:t xml:space="preserve">is </w:t>
+      </w:r>
+      <w:r>
+        <w:rPr>
+          <w:rFonts w:ascii="Times New Roman" w:hAnsi="Times New Roman" w:cs="Times New Roman"/>
+          <w:sz w:val="24"/>
+          <w:szCs w:val="24"/>
+        </w:rPr>
+        <w:t>indicating each field test outcome and a brief statistic.</w:t>
+      </w:r>
+    </w:p>
+    <w:p>
+      <w:pPr>
+        <w:spacing w:after="0"/>
+        <w:rPr>
+          <w:rFonts w:ascii="Times New Roman" w:hAnsi="Times New Roman" w:cs="Times New Roman"/>
+          <w:sz w:val="24"/>
+          <w:szCs w:val="24"/>
+        </w:rPr>
+      </w:pPr>
+    </w:p>
+    <w:p>
+      <w:pPr>
+        <w:spacing w:after="0"/>
+        <w:jc w:val="center"/>
+        <w:rPr>
+          <w:rFonts w:ascii="Times New Roman" w:hAnsi="Times New Roman" w:cs="Times New Roman"/>
+          <w:sz w:val="24"/>
+          <w:szCs w:val="24"/>
+        </w:rPr>
+      </w:pPr>
+      <w:r>
+        <w:rPr>
+          <w:noProof/>
+          <w:lang w:eastAsia="en-US"/>
+        </w:rPr>
+        <w:drawing>
+          <wp:inline distT="0" distB="0" distL="0" distR="0" wp14:anchorId="28AA76C0" wp14:editId="2E9A6B02">
+            <wp:extent cx="5943600" cy="3162935"/>
+            <wp:effectExtent l="19050" t="19050" r="19050" b="18415"/>
+            <wp:docPr id="12" name="Picture 12"/>
+            <wp:cNvGraphicFramePr>
+              <a:graphicFrameLocks xmlns:a="http://schemas.openxmlformats.org/drawingml/2006/main" noChangeAspect="1"/>
+            </wp:cNvGraphicFramePr>
+            <a:graphic xmlns:a="http://schemas.openxmlformats.org/drawingml/2006/main">
+              <a:graphicData uri="http://schemas.openxmlformats.org/drawingml/2006/picture">
+                <pic:pic xmlns:pic="http://schemas.openxmlformats.org/drawingml/2006/picture">
+                  <pic:nvPicPr>
+                    <pic:cNvPr id="1" name=""/>
+                    <pic:cNvPicPr/>
+                  </pic:nvPicPr>
+                  <pic:blipFill>
+                    <a:blip r:embed="rId12"/>
+                    <a:stretch>
+                      <a:fillRect/>
+                    </a:stretch>
+                  </pic:blipFill>
+                  <pic:spPr>
+                    <a:xfrm>
+                      <a:off x="0" y="0"/>
+                      <a:ext cx="5943600" cy="3162935"/>
+                    </a:xfrm>
+                    <a:prstGeom prst="rect">
+                      <a:avLst/>
+                    </a:prstGeom>
+                    <a:ln>
+                      <a:solidFill>
+                        <a:schemeClr val="accent1"/>
+                      </a:solidFill>
+                    </a:ln>
+                  </pic:spPr>
+                </pic:pic>
+              </a:graphicData>
+            </a:graphic>
+          </wp:inline>
+        </w:drawing>
+      </w:r>
+    </w:p>
+    <w:p>
+      <w:pPr>
+        <w:spacing w:after="0"/>
+        <w:jc w:val="center"/>
+        <w:rPr>
+          <w:rFonts w:ascii="Times New Roman" w:hAnsi="Times New Roman" w:cs="Times New Roman"/>
+        </w:rPr>
+      </w:pPr>
+      <w:r>
+        <w:rPr>
+          <w:rFonts w:ascii="Times New Roman" w:hAnsi="Times New Roman" w:cs="Times New Roman"/>
+        </w:rPr>
+        <w:t>Validation Result Popup</w:t>
+      </w:r>
+    </w:p>
+    <w:p>
+      <w:pPr>
+        <w:spacing w:after="0"/>
+        <w:rPr>
+          <w:rFonts w:ascii="Times New Roman" w:hAnsi="Times New Roman" w:cs="Times New Roman"/>
+          <w:sz w:val="24"/>
+          <w:szCs w:val="24"/>
+        </w:rPr>
+      </w:pPr>
+    </w:p>
+    <w:p>
+      <w:pPr>
+        <w:spacing w:after="0"/>
+        <w:jc w:val="both"/>
+        <w:rPr>
+          <w:rFonts w:ascii="Times New Roman" w:hAnsi="Times New Roman" w:cs="Times New Roman"/>
+          <w:sz w:val="24"/>
+          <w:szCs w:val="24"/>
+        </w:rPr>
+      </w:pPr>
+      <w:r>
+        <w:rPr>
+          <w:rFonts w:ascii="Times New Roman" w:hAnsi="Times New Roman" w:cs="Times New Roman"/>
+          <w:sz w:val="24"/>
+          <w:szCs w:val="24"/>
+        </w:rPr>
+        <w:t>If user provide</w:t>
+      </w:r>
+      <w:r>
+        <w:rPr>
+          <w:rFonts w:ascii="Times New Roman" w:hAnsi="Times New Roman" w:cs="Times New Roman"/>
+          <w:sz w:val="24"/>
+          <w:szCs w:val="24"/>
+        </w:rPr>
+        <w:t>s</w:t>
+      </w:r>
+      <w:r>
+        <w:rPr>
+          <w:rFonts w:ascii="Times New Roman" w:hAnsi="Times New Roman" w:cs="Times New Roman"/>
+          <w:sz w:val="24"/>
+          <w:szCs w:val="24"/>
+        </w:rPr>
+        <w:t xml:space="preserve"> incorrect input, the frontend validation summary is prompting as below. In general, user needs to provide value for all input form</w:t>
+      </w:r>
+      <w:r>
+        <w:rPr>
+          <w:rFonts w:ascii="Times New Roman" w:hAnsi="Times New Roman" w:cs="Times New Roman"/>
+          <w:sz w:val="24"/>
+          <w:szCs w:val="24"/>
+        </w:rPr>
+        <w:t>.</w:t>
+      </w:r>
+      <w:r>
+        <w:rPr>
+          <w:rFonts w:ascii="Times New Roman" w:hAnsi="Times New Roman" w:cs="Times New Roman"/>
+          <w:sz w:val="24"/>
+          <w:szCs w:val="24"/>
+        </w:rPr>
+        <w:t xml:space="preserve"> The input form allow</w:t>
+      </w:r>
+      <w:r>
+        <w:rPr>
+          <w:rFonts w:ascii="Times New Roman" w:hAnsi="Times New Roman" w:cs="Times New Roman"/>
+          <w:sz w:val="24"/>
+          <w:szCs w:val="24"/>
+        </w:rPr>
+        <w:t>s</w:t>
+      </w:r>
+      <w:r>
+        <w:rPr>
+          <w:rFonts w:ascii="Times New Roman" w:hAnsi="Times New Roman" w:cs="Times New Roman"/>
+          <w:sz w:val="24"/>
+          <w:szCs w:val="24"/>
+        </w:rPr>
+        <w:t xml:space="preserve"> any inputs from </w:t>
+      </w:r>
+      <w:r>
+        <w:rPr>
+          <w:rFonts w:ascii="Times New Roman" w:hAnsi="Times New Roman" w:cs="Times New Roman"/>
+          <w:sz w:val="24"/>
+          <w:szCs w:val="24"/>
+        </w:rPr>
+        <w:lastRenderedPageBreak/>
+        <w:t>user but there is validation process at the end when user clicks on validate button.</w:t>
+      </w:r>
+      <w:r>
+        <w:rPr>
+          <w:rFonts w:ascii="Times New Roman" w:hAnsi="Times New Roman" w:cs="Times New Roman"/>
+          <w:sz w:val="24"/>
+          <w:szCs w:val="24"/>
+        </w:rPr>
+        <w:t xml:space="preserve"> </w:t>
+      </w:r>
+      <w:r>
+        <w:rPr>
+          <w:rFonts w:ascii="Times New Roman" w:hAnsi="Times New Roman" w:cs="Times New Roman"/>
+          <w:sz w:val="24"/>
+          <w:szCs w:val="24"/>
+        </w:rPr>
+        <w:t>User need</w:t>
+      </w:r>
+      <w:r>
+        <w:rPr>
+          <w:rFonts w:ascii="Times New Roman" w:hAnsi="Times New Roman" w:cs="Times New Roman"/>
+          <w:sz w:val="24"/>
+          <w:szCs w:val="24"/>
+        </w:rPr>
+        <w:t>s</w:t>
+      </w:r>
+      <w:r>
+        <w:rPr>
+          <w:rFonts w:ascii="Times New Roman" w:hAnsi="Times New Roman" w:cs="Times New Roman"/>
+          <w:sz w:val="24"/>
+          <w:szCs w:val="24"/>
+        </w:rPr>
+        <w:t xml:space="preserve"> to note t</w:t>
+      </w:r>
+      <w:r>
+        <w:rPr>
+          <w:rFonts w:ascii="Times New Roman" w:hAnsi="Times New Roman" w:cs="Times New Roman"/>
+          <w:sz w:val="24"/>
+          <w:szCs w:val="24"/>
+        </w:rPr>
+        <w:t>he input value is case sensitive and the date format</w:t>
+      </w:r>
+      <w:r>
+        <w:rPr>
+          <w:rFonts w:ascii="Times New Roman" w:hAnsi="Times New Roman" w:cs="Times New Roman"/>
+          <w:sz w:val="24"/>
+          <w:szCs w:val="24"/>
+        </w:rPr>
+        <w:t xml:space="preserve"> is compliance</w:t>
+      </w:r>
+      <w:r>
+        <w:rPr>
+          <w:rFonts w:ascii="Times New Roman" w:hAnsi="Times New Roman" w:cs="Times New Roman"/>
+          <w:sz w:val="24"/>
+          <w:szCs w:val="24"/>
+        </w:rPr>
+        <w:t xml:space="preserve"> to standard “</w:t>
+      </w:r>
+      <w:r>
+        <w:rPr>
+          <w:rFonts w:ascii="Times New Roman" w:hAnsi="Times New Roman" w:cs="Times New Roman"/>
+          <w:i/>
+          <w:sz w:val="24"/>
+          <w:szCs w:val="24"/>
+        </w:rPr>
+        <w:t>dd</w:t>
+      </w:r>
+      <w:r>
+        <w:rPr>
+          <w:rFonts w:ascii="Times New Roman" w:hAnsi="Times New Roman" w:cs="Times New Roman"/>
+          <w:i/>
+          <w:sz w:val="24"/>
+          <w:szCs w:val="24"/>
+        </w:rPr>
+        <w:t>MM</w:t>
+      </w:r>
+      <w:r>
+        <w:rPr>
+          <w:rFonts w:ascii="Times New Roman" w:hAnsi="Times New Roman" w:cs="Times New Roman"/>
+          <w:i/>
+          <w:sz w:val="24"/>
+          <w:szCs w:val="24"/>
+        </w:rPr>
+        <w:t>yy</w:t>
+      </w:r>
+      <w:r>
+        <w:rPr>
+          <w:rFonts w:ascii="Times New Roman" w:hAnsi="Times New Roman" w:cs="Times New Roman"/>
+          <w:sz w:val="24"/>
+          <w:szCs w:val="24"/>
+        </w:rPr>
+        <w:t>”.</w:t>
+      </w:r>
+      <w:r>
+        <w:rPr>
+          <w:rFonts w:ascii="Times New Roman" w:hAnsi="Times New Roman" w:cs="Times New Roman"/>
+          <w:sz w:val="24"/>
+          <w:szCs w:val="24"/>
+        </w:rPr>
+        <w:t xml:space="preserve"> </w:t>
+      </w:r>
+      <w:r>
+        <w:rPr>
+          <w:rFonts w:ascii="Times New Roman" w:hAnsi="Times New Roman" w:cs="Times New Roman"/>
+          <w:color w:val="222222"/>
+          <w:sz w:val="24"/>
+          <w:szCs w:val="24"/>
+          <w:shd w:val="clear" w:color="auto" w:fill="FFFFFF"/>
+        </w:rPr>
+        <w:t xml:space="preserve">The data of the “MRZ line 2” consists of 44 characters and the only characters used are </w:t>
+      </w:r>
+      <w:r>
+        <w:rPr>
+          <w:rFonts w:ascii="Times New Roman" w:hAnsi="Times New Roman" w:cs="Times New Roman"/>
+          <w:i/>
+          <w:color w:val="222222"/>
+          <w:sz w:val="24"/>
+          <w:szCs w:val="24"/>
+          <w:shd w:val="clear" w:color="auto" w:fill="FFFFFF"/>
+        </w:rPr>
+        <w:t>A–Z</w:t>
+      </w:r>
+      <w:r>
+        <w:rPr>
+          <w:rFonts w:ascii="Times New Roman" w:hAnsi="Times New Roman" w:cs="Times New Roman"/>
+          <w:color w:val="222222"/>
+          <w:sz w:val="24"/>
+          <w:szCs w:val="24"/>
+          <w:shd w:val="clear" w:color="auto" w:fill="FFFFFF"/>
+        </w:rPr>
+        <w:t xml:space="preserve">, </w:t>
+      </w:r>
+      <w:r>
+        <w:rPr>
+          <w:rFonts w:ascii="Times New Roman" w:hAnsi="Times New Roman" w:cs="Times New Roman"/>
+          <w:i/>
+          <w:color w:val="222222"/>
+          <w:sz w:val="24"/>
+          <w:szCs w:val="24"/>
+          <w:shd w:val="clear" w:color="auto" w:fill="FFFFFF"/>
+        </w:rPr>
+        <w:t>0–9</w:t>
+      </w:r>
+      <w:r>
+        <w:rPr>
+          <w:rFonts w:ascii="Times New Roman" w:hAnsi="Times New Roman" w:cs="Times New Roman"/>
+          <w:color w:val="222222"/>
+          <w:sz w:val="24"/>
+          <w:szCs w:val="24"/>
+          <w:shd w:val="clear" w:color="auto" w:fill="FFFFFF"/>
+        </w:rPr>
+        <w:t xml:space="preserve"> and the filler character </w:t>
+      </w:r>
+      <w:r>
+        <w:rPr>
+          <w:rFonts w:ascii="Times New Roman" w:hAnsi="Times New Roman" w:cs="Times New Roman"/>
+          <w:i/>
+          <w:color w:val="222222"/>
+          <w:sz w:val="24"/>
+          <w:szCs w:val="24"/>
+          <w:shd w:val="clear" w:color="auto" w:fill="FFFFFF"/>
+        </w:rPr>
+        <w:t>&lt;</w:t>
+      </w:r>
+      <w:r>
+        <w:rPr>
+          <w:rFonts w:ascii="Times New Roman" w:hAnsi="Times New Roman" w:cs="Times New Roman"/>
+          <w:color w:val="222222"/>
+          <w:sz w:val="24"/>
+          <w:szCs w:val="24"/>
+          <w:shd w:val="clear" w:color="auto" w:fill="FFFFFF"/>
+        </w:rPr>
+        <w:t>.</w:t>
+      </w:r>
+    </w:p>
+    <w:p>
+      <w:pPr>
+        <w:spacing w:after="0"/>
+        <w:rPr>
+          <w:rFonts w:ascii="Times New Roman" w:hAnsi="Times New Roman" w:cs="Times New Roman"/>
+          <w:sz w:val="24"/>
+          <w:szCs w:val="24"/>
+        </w:rPr>
+      </w:pPr>
+    </w:p>
+    <w:p>
+      <w:pPr>
+        <w:spacing w:after="0"/>
+        <w:jc w:val="center"/>
+        <w:rPr>
+          <w:rFonts w:ascii="Times New Roman" w:hAnsi="Times New Roman" w:cs="Times New Roman"/>
+          <w:sz w:val="24"/>
+          <w:szCs w:val="24"/>
+        </w:rPr>
+      </w:pPr>
+      <w:r>
+        <w:rPr>
+          <w:noProof/>
+          <w:lang w:eastAsia="en-US"/>
+        </w:rPr>
+        <w:drawing>
+          <wp:inline distT="0" distB="0" distL="0" distR="0" wp14:anchorId="7507FB99" wp14:editId="4E4C0E8C">
+            <wp:extent cx="5943600" cy="3169920"/>
+            <wp:effectExtent l="19050" t="19050" r="19050" b="11430"/>
+            <wp:docPr id="17" name="Picture 17"/>
+            <wp:cNvGraphicFramePr>
+              <a:graphicFrameLocks xmlns:a="http://schemas.openxmlformats.org/drawingml/2006/main" noChangeAspect="1"/>
+            </wp:cNvGraphicFramePr>
+            <a:graphic xmlns:a="http://schemas.openxmlformats.org/drawingml/2006/main">
+              <a:graphicData uri="http://schemas.openxmlformats.org/drawingml/2006/picture">
+                <pic:pic xmlns:pic="http://schemas.openxmlformats.org/drawingml/2006/picture">
+                  <pic:nvPicPr>
+                    <pic:cNvPr id="1" name=""/>
+                    <pic:cNvPicPr/>
+                  </pic:nvPicPr>
+                  <pic:blipFill>
+                    <a:blip r:embed="rId13"/>
+                    <a:stretch>
+                      <a:fillRect/>
+                    </a:stretch>
+                  </pic:blipFill>
+                  <pic:spPr>
+                    <a:xfrm>
+                      <a:off x="0" y="0"/>
+                      <a:ext cx="5943600" cy="3169920"/>
+                    </a:xfrm>
+                    <a:prstGeom prst="rect">
+                      <a:avLst/>
+                    </a:prstGeom>
+                    <a:ln>
+                      <a:solidFill>
+                        <a:schemeClr val="accent1"/>
+                      </a:solidFill>
+                    </a:ln>
+                  </pic:spPr>
+                </pic:pic>
+              </a:graphicData>
+            </a:graphic>
+          </wp:inline>
+        </w:drawing>
+      </w:r>
+    </w:p>
+    <w:p>
+      <w:pPr>
+        <w:spacing w:after="0"/>
+        <w:jc w:val="center"/>
+        <w:rPr>
+          <w:rFonts w:ascii="Times New Roman" w:hAnsi="Times New Roman" w:cs="Times New Roman"/>
+        </w:rPr>
+      </w:pPr>
+      <w:r>
+        <w:rPr>
+          <w:rFonts w:ascii="Times New Roman" w:hAnsi="Times New Roman" w:cs="Times New Roman"/>
+        </w:rPr>
+        <w:t>Frontend Validation Summary</w:t>
+      </w:r>
+    </w:p>
+    <w:p>
+      <w:pPr>
+        <w:spacing w:after="0"/>
+        <w:rPr>
+          <w:rFonts w:ascii="Times New Roman" w:hAnsi="Times New Roman" w:cs="Times New Roman"/>
+          <w:sz w:val="24"/>
+          <w:szCs w:val="24"/>
+        </w:rPr>
+      </w:pPr>
+    </w:p>
+    <w:p>
+      <w:pPr>
+        <w:spacing w:after="0"/>
+        <w:jc w:val="both"/>
+        <w:rPr>
+          <w:rFonts w:ascii="Times New Roman" w:hAnsi="Times New Roman" w:cs="Times New Roman"/>
+          <w:sz w:val="24"/>
+          <w:szCs w:val="24"/>
+        </w:rPr>
+      </w:pPr>
+    </w:p>
+    <w:p>
+      <w:pPr>
+        <w:spacing w:after="0"/>
+        <w:jc w:val="both"/>
+        <w:rPr>
+          <w:rFonts w:ascii="Times New Roman" w:hAnsi="Times New Roman" w:cs="Times New Roman"/>
+          <w:sz w:val="24"/>
+          <w:szCs w:val="24"/>
+        </w:rPr>
+      </w:pPr>
+      <w:r>
+        <w:rPr>
+          <w:rFonts w:ascii="Times New Roman" w:hAnsi="Times New Roman" w:cs="Times New Roman"/>
+          <w:sz w:val="24"/>
+          <w:szCs w:val="24"/>
+        </w:rPr>
+        <w:t>Besides, if there is vali</w:t>
+      </w:r>
+      <w:r>
+        <w:rPr>
+          <w:rFonts w:ascii="Times New Roman" w:hAnsi="Times New Roman" w:cs="Times New Roman"/>
+          <w:sz w:val="24"/>
+          <w:szCs w:val="24"/>
+        </w:rPr>
+        <w:t>dation error raised at backend W</w:t>
+      </w:r>
+      <w:r>
+        <w:rPr>
+          <w:rFonts w:ascii="Times New Roman" w:hAnsi="Times New Roman" w:cs="Times New Roman"/>
+          <w:sz w:val="24"/>
+          <w:szCs w:val="24"/>
+        </w:rPr>
+        <w:t>ebAPI service, the frontend validation summary is visible as well, for example below:</w:t>
+      </w:r>
+    </w:p>
+    <w:p>
+      <w:pPr>
+        <w:spacing w:after="0"/>
+        <w:rPr>
+          <w:rFonts w:ascii="Times New Roman" w:hAnsi="Times New Roman" w:cs="Times New Roman"/>
+          <w:sz w:val="24"/>
+          <w:szCs w:val="24"/>
+        </w:rPr>
+      </w:pPr>
+    </w:p>
+    <w:p>
+      <w:pPr>
+        <w:spacing w:after="0"/>
+        <w:jc w:val="center"/>
+        <w:rPr>
+          <w:rFonts w:ascii="Times New Roman" w:hAnsi="Times New Roman" w:cs="Times New Roman"/>
+          <w:sz w:val="24"/>
+          <w:szCs w:val="24"/>
+        </w:rPr>
+      </w:pPr>
+      <w:r>
+        <w:rPr>
+          <w:noProof/>
+          <w:lang w:eastAsia="en-US"/>
+        </w:rPr>
+        <w:lastRenderedPageBreak/>
+        <w:drawing>
+          <wp:inline distT="0" distB="0" distL="0" distR="0" wp14:anchorId="56D6F556" wp14:editId="0F8ED457">
+            <wp:extent cx="5943600" cy="3159125"/>
+            <wp:effectExtent l="19050" t="19050" r="19050" b="22225"/>
+            <wp:docPr id="18" name="Picture 18"/>
+            <wp:cNvGraphicFramePr>
+              <a:graphicFrameLocks xmlns:a="http://schemas.openxmlformats.org/drawingml/2006/main" noChangeAspect="1"/>
+            </wp:cNvGraphicFramePr>
+            <a:graphic xmlns:a="http://schemas.openxmlformats.org/drawingml/2006/main">
+              <a:graphicData uri="http://schemas.openxmlformats.org/drawingml/2006/picture">
+                <pic:pic xmlns:pic="http://schemas.openxmlformats.org/drawingml/2006/picture">
+                  <pic:nvPicPr>
+                    <pic:cNvPr id="1" name=""/>
+                    <pic:cNvPicPr/>
+                  </pic:nvPicPr>
+                  <pic:blipFill>
+                    <a:blip r:embed="rId14"/>
+                    <a:stretch>
+                      <a:fillRect/>
+                    </a:stretch>
+                  </pic:blipFill>
+                  <pic:spPr>
+                    <a:xfrm>
+                      <a:off x="0" y="0"/>
+                      <a:ext cx="5943600" cy="3159125"/>
+                    </a:xfrm>
+                    <a:prstGeom prst="rect">
+                      <a:avLst/>
+                    </a:prstGeom>
+                    <a:ln>
+                      <a:solidFill>
+                        <a:schemeClr val="accent1"/>
+                      </a:solidFill>
+                    </a:ln>
+                  </pic:spPr>
+                </pic:pic>
+              </a:graphicData>
+            </a:graphic>
+          </wp:inline>
+        </w:drawing>
+      </w:r>
+    </w:p>
+    <w:p>
+      <w:pPr>
+        <w:jc w:val="center"/>
+        <w:rPr>
+          <w:rFonts w:ascii="Times New Roman" w:hAnsi="Times New Roman" w:cs="Times New Roman"/>
+        </w:rPr>
+      </w:pPr>
+      <w:r>
+        <w:rPr>
+          <w:rFonts w:ascii="Times New Roman" w:hAnsi="Times New Roman" w:cs="Times New Roman"/>
+        </w:rPr>
+        <w:t>Validation Summary Response from MRZ Verifier API</w:t>
+      </w:r>
+    </w:p>
+    <w:p>
+      <w:pPr>
+        <w:rPr>
+          <w:rFonts w:asciiTheme="majorHAnsi" w:eastAsiaTheme="majorEastAsia" w:hAnsiTheme="majorHAnsi" w:cstheme="majorBidi"/>
+          <w:color w:val="365F91" w:themeColor="accent1" w:themeShade="BF"/>
+          <w:sz w:val="32"/>
+          <w:szCs w:val="32"/>
+          <w:lang w:eastAsia="en-US"/>
+        </w:rPr>
+      </w:pPr>
+      <w:r>
+        <w:br w:type="page"/>
+      </w:r>
+    </w:p>
+    <w:p>
+      <w:pPr>
+        <w:pStyle w:val="Heading1"/>
+      </w:pPr>
+      <w:bookmarkStart w:id="4" w:name="_Toc512966892"/>
+      <w:r>
+        <w:lastRenderedPageBreak/>
+        <w:t>Addendum</w:t>
+      </w:r>
+      <w:bookmarkEnd w:id="4"/>
+    </w:p>
+    <w:p>
+      <w:pPr>
+        <w:spacing w:after="0"/>
+        <w:rPr>
+          <w:rFonts w:ascii="Times New Roman" w:hAnsi="Times New Roman" w:cs="Times New Roman"/>
+          <w:sz w:val="24"/>
+          <w:szCs w:val="24"/>
+        </w:rPr>
+      </w:pPr>
+    </w:p>
+    <w:p>
+      <w:pPr>
+        <w:spacing w:after="0"/>
+        <w:jc w:val="both"/>
+        <w:rPr>
+          <w:rFonts w:ascii="Times New Roman" w:hAnsi="Times New Roman" w:cs="Times New Roman"/>
+          <w:sz w:val="24"/>
+          <w:szCs w:val="24"/>
+        </w:rPr>
+      </w:pPr>
+      <w:r>
+        <w:rPr>
+          <w:rFonts w:ascii="Times New Roman" w:hAnsi="Times New Roman" w:cs="Times New Roman"/>
+          <w:sz w:val="24"/>
+          <w:szCs w:val="24"/>
+        </w:rPr>
+        <w:t>The below section documented the additional explanation and alternative in testing the MRZVerifier compoenent.</w:t>
+      </w:r>
+    </w:p>
+    <w:p>
+      <w:pPr>
+        <w:spacing w:after="0"/>
+        <w:rPr>
+          <w:rFonts w:ascii="Times New Roman" w:hAnsi="Times New Roman" w:cs="Times New Roman"/>
+          <w:sz w:val="24"/>
+          <w:szCs w:val="24"/>
+        </w:rPr>
+      </w:pPr>
+    </w:p>
+    <w:p>
+      <w:pPr>
+        <w:spacing w:after="0"/>
+        <w:rPr>
+          <w:rFonts w:ascii="Times New Roman" w:hAnsi="Times New Roman" w:cs="Times New Roman"/>
+          <w:sz w:val="24"/>
+          <w:szCs w:val="24"/>
+        </w:rPr>
+      </w:pPr>
+    </w:p>
+    <w:p>
+      <w:pPr>
+        <w:pStyle w:val="Heading2"/>
+      </w:pPr>
+      <w:bookmarkStart w:id="5" w:name="_Toc512966893"/>
+      <w:r>
+        <w:t>Invoking Web API Externally via Add-on Tool</w:t>
+      </w:r>
+      <w:bookmarkEnd w:id="5"/>
+    </w:p>
+    <w:p>
+      <w:pPr>
+        <w:spacing w:after="0"/>
+        <w:rPr>
+          <w:rFonts w:ascii="Times New Roman" w:hAnsi="Times New Roman" w:cs="Times New Roman"/>
+          <w:sz w:val="24"/>
+          <w:szCs w:val="24"/>
+        </w:rPr>
+      </w:pPr>
+    </w:p>
+    <w:p>
+      <w:pPr>
+        <w:jc w:val="both"/>
+        <w:rPr>
+          <w:rFonts w:ascii="Times New Roman" w:hAnsi="Times New Roman" w:cs="Times New Roman"/>
+          <w:sz w:val="24"/>
+          <w:szCs w:val="24"/>
+        </w:rPr>
+      </w:pPr>
+      <w:r>
+        <w:rPr>
+          <w:rFonts w:ascii="Times New Roman" w:hAnsi="Times New Roman" w:cs="Times New Roman"/>
+          <w:sz w:val="24"/>
+          <w:szCs w:val="24"/>
+        </w:rPr>
+        <w:t>U</w:t>
+      </w:r>
+      <w:r>
+        <w:rPr>
+          <w:rFonts w:ascii="Times New Roman" w:hAnsi="Times New Roman" w:cs="Times New Roman"/>
+          <w:sz w:val="24"/>
+          <w:szCs w:val="24"/>
+        </w:rPr>
+        <w:t>ser can utilize any third party tool to invoke the MRZVerifier web API service. For instance, the below figure illustrates Chrome add-on Postman is invoking the web API method, Check</w:t>
+      </w:r>
+      <w:r>
+        <w:rPr>
+          <w:rFonts w:ascii="Times New Roman" w:hAnsi="Times New Roman" w:cs="Times New Roman"/>
+          <w:sz w:val="24"/>
+          <w:szCs w:val="24"/>
+        </w:rPr>
+        <w:t>Passport</w:t>
+      </w:r>
+      <w:r>
+        <w:rPr>
+          <w:rFonts w:ascii="Times New Roman" w:hAnsi="Times New Roman" w:cs="Times New Roman"/>
+          <w:sz w:val="24"/>
+          <w:szCs w:val="24"/>
+        </w:rPr>
+        <w:t>Data, with the necessary REST notation data as parameter.</w:t>
+      </w:r>
+    </w:p>
+    <w:p>
+      <w:pPr>
+        <w:jc w:val="both"/>
+        <w:rPr>
+          <w:rFonts w:ascii="Times New Roman" w:hAnsi="Times New Roman" w:cs="Times New Roman"/>
+          <w:sz w:val="24"/>
+          <w:szCs w:val="24"/>
+        </w:rPr>
+      </w:pPr>
+      <w:r>
+        <w:rPr>
+          <w:noProof/>
+          <w:lang w:eastAsia="en-US"/>
+        </w:rPr>
+        <w:drawing>
+          <wp:inline distT="0" distB="0" distL="0" distR="0" wp14:anchorId="7574B6E3" wp14:editId="199925E4">
+            <wp:extent cx="5943600" cy="2515870"/>
+            <wp:effectExtent l="19050" t="19050" r="19050" b="17780"/>
+            <wp:docPr id="1" name="Picture 1"/>
+            <wp:cNvGraphicFramePr>
+              <a:graphicFrameLocks xmlns:a="http://schemas.openxmlformats.org/drawingml/2006/main" noChangeAspect="1"/>
+            </wp:cNvGraphicFramePr>
+            <a:graphic xmlns:a="http://schemas.openxmlformats.org/drawingml/2006/main">
+              <a:graphicData uri="http://schemas.openxmlformats.org/drawingml/2006/picture">
+                <pic:pic xmlns:pic="http://schemas.openxmlformats.org/drawingml/2006/picture">
+                  <pic:nvPicPr>
+                    <pic:cNvPr id="1" name=""/>
+                    <pic:cNvPicPr/>
+                  </pic:nvPicPr>
+                  <pic:blipFill>
+                    <a:blip r:embed="rId15"/>
+                    <a:stretch>
+                      <a:fillRect/>
+                    </a:stretch>
+                  </pic:blipFill>
+                  <pic:spPr>
+                    <a:xfrm>
+                      <a:off x="0" y="0"/>
+                      <a:ext cx="5943600" cy="2515870"/>
+                    </a:xfrm>
+                    <a:prstGeom prst="rect">
+                      <a:avLst/>
+                    </a:prstGeom>
+                    <a:ln>
+                      <a:solidFill>
+                        <a:schemeClr val="accent1"/>
+                      </a:solidFill>
+                    </a:ln>
+                  </pic:spPr>
+                </pic:pic>
+              </a:graphicData>
+            </a:graphic>
+          </wp:inline>
+        </w:drawing>
+      </w:r>
+    </w:p>
+    <w:p>
+      <w:pPr>
         <w:tabs>
           <w:tab w:val="left" w:pos="3736"/>
         </w:tabs>
         <w:jc w:val="center"/>
         <w:rPr>
           <w:rFonts w:ascii="Times New Roman" w:hAnsi="Times New Roman" w:cs="Times New Roman"/>
-          <w:sz w:val="20"/>
-          <w:szCs w:val="20"/>
-        </w:rPr>
-      </w:pPr>
-      <w:r>
-        <w:rPr>
-          <w:rFonts w:ascii="Times New Roman" w:hAnsi="Times New Roman" w:cs="Times New Roman"/>
-          <w:sz w:val="20"/>
-          <w:szCs w:val="20"/>
+        </w:rPr>
+      </w:pPr>
+      <w:r>
+        <w:rPr>
+          <w:rFonts w:ascii="Times New Roman" w:hAnsi="Times New Roman" w:cs="Times New Roman"/>
         </w:rPr>
         <w:t>Chrome Postman Add-on</w:t>
       </w:r>
     </w:p>
-    <w:p>
-      <w:bookmarkStart w:id="5" w:name="_Toc512868828"/>
+    <w:p/>
+    <w:p>
+      <w:pPr>
+        <w:rPr>
+          <w:rFonts w:asciiTheme="majorHAnsi" w:eastAsiaTheme="majorEastAsia" w:hAnsiTheme="majorHAnsi" w:cstheme="majorBidi"/>
+          <w:color w:val="365F91" w:themeColor="accent1" w:themeShade="BF"/>
+          <w:sz w:val="26"/>
+          <w:szCs w:val="26"/>
+          <w:lang w:eastAsia="en-US"/>
+        </w:rPr>
+      </w:pPr>
+      <w:r>
+        <w:br w:type="page"/>
+      </w:r>
     </w:p>
     <w:p>
       <w:pPr>
         <w:pStyle w:val="Heading2"/>
       </w:pPr>
-      <w:r>
+      <w:bookmarkStart w:id="6" w:name="_Toc512966894"/>
+      <w:r>
+        <w:lastRenderedPageBreak/>
         <w:t>Log Checking</w:t>
       </w:r>
-      <w:bookmarkEnd w:id="5"/>
+      <w:bookmarkEnd w:id="6"/>
     </w:p>
     <w:p>
       <w:pPr>
@@ -2921,8 +3499,6 @@
         </w:rPr>
         <w:t xml:space="preserve"> invalid input in the frontend.</w:t>
       </w:r>
-      <w:bookmarkStart w:id="6" w:name="_GoBack"/>
-      <w:bookmarkEnd w:id="6"/>
     </w:p>
     <w:p>
       <w:pPr>
@@ -2937,9 +3513,8 @@
           <w:noProof/>
           <w:lang w:eastAsia="en-US"/>
         </w:rPr>
-        <w:lastRenderedPageBreak/>
         <w:drawing>
-          <wp:inline distT="0" distB="0" distL="0" distR="0" wp14:anchorId="2AC98945" wp14:editId="4DDAD7BF">
+          <wp:inline distT="0" distB="0" distL="0" distR="0" wp14:anchorId="234F6662" wp14:editId="38178D2D">
             <wp:extent cx="5943600" cy="3684270"/>
             <wp:effectExtent l="19050" t="19050" r="19050" b="11430"/>
             <wp:docPr id="6" name="Picture 6"/>
@@ -2954,7 +3529,7 @@
                     <pic:cNvPicPr/>
                   </pic:nvPicPr>
                   <pic:blipFill>
-                    <a:blip r:embed="rId9"/>
+                    <a:blip r:embed="rId16"/>
                     <a:stretch>
                       <a:fillRect/>
                     </a:stretch>
@@ -2982,19 +3557,57 @@
     </w:p>
     <w:p>
       <w:pPr>
-        <w:rPr>
-          <w:rFonts w:ascii="Times New Roman" w:hAnsi="Times New Roman" w:cs="Times New Roman"/>
-          <w:sz w:val="24"/>
-          <w:szCs w:val="24"/>
-        </w:rPr>
-      </w:pPr>
+        <w:jc w:val="center"/>
+        <w:rPr>
+          <w:rFonts w:ascii="Times New Roman" w:hAnsi="Times New Roman" w:cs="Times New Roman"/>
+        </w:rPr>
+      </w:pPr>
+      <w:r>
+        <w:rPr>
+          <w:rFonts w:ascii="Times New Roman" w:hAnsi="Times New Roman" w:cs="Times New Roman"/>
+        </w:rPr>
+        <w:t>Sample Log Generated</w:t>
+      </w:r>
+    </w:p>
+    <w:p>
+      <w:pPr>
+        <w:rPr>
+          <w:rFonts w:ascii="Times New Roman" w:hAnsi="Times New Roman" w:cs="Times New Roman"/>
+          <w:sz w:val="24"/>
+          <w:szCs w:val="24"/>
+        </w:rPr>
+      </w:pPr>
+    </w:p>
+    <w:p>
+      <w:pPr>
+        <w:rPr>
+          <w:rFonts w:ascii="Times New Roman" w:hAnsi="Times New Roman" w:cs="Times New Roman"/>
+          <w:sz w:val="24"/>
+          <w:szCs w:val="24"/>
+        </w:rPr>
+      </w:pPr>
+    </w:p>
+    <w:p>
+      <w:pPr>
+        <w:rPr>
+          <w:rFonts w:asciiTheme="majorHAnsi" w:eastAsiaTheme="majorEastAsia" w:hAnsiTheme="majorHAnsi" w:cstheme="majorBidi"/>
+          <w:color w:val="365F91" w:themeColor="accent1" w:themeShade="BF"/>
+          <w:sz w:val="26"/>
+          <w:szCs w:val="26"/>
+          <w:lang w:eastAsia="en-US"/>
+        </w:rPr>
+      </w:pPr>
+      <w:r>
+        <w:br w:type="page"/>
+      </w:r>
     </w:p>
     <w:p>
       <w:pPr>
         <w:pStyle w:val="Heading2"/>
       </w:pPr>
-      <w:bookmarkStart w:id="7" w:name="_Toc512868829"/>
-      <w:r>
+      <w:bookmarkStart w:id="7" w:name="_Toc512966895"/>
+      <w:r>
+        <w:lastRenderedPageBreak/>
         <w:t>MS Unit Test Passport Validator DLL</w:t>
       </w:r>
       <w:bookmarkEnd w:id="7"/>
@@ -3039,11 +3652,10 @@
           <w:noProof/>
           <w:lang w:eastAsia="en-US"/>
         </w:rPr>
-        <w:lastRenderedPageBreak/>
         <w:drawing>
-          <wp:inline distT="0" distB="0" distL="0" distR="0" wp14:anchorId="17BEC38D" wp14:editId="0C1D86EF">
+          <wp:inline distT="0" distB="0" distL="0" distR="0" wp14:anchorId="7A8FCD70" wp14:editId="79C93693">
             <wp:extent cx="5943600" cy="3534410"/>
-            <wp:effectExtent l="0" t="0" r="0" b="8890"/>
+            <wp:effectExtent l="19050" t="19050" r="19050" b="27940"/>
             <wp:docPr id="8" name="Picture 8"/>
             <wp:cNvGraphicFramePr>
               <a:graphicFrameLocks xmlns:a="http://schemas.openxmlformats.org/drawingml/2006/main" noChangeAspect="1"/>
@@ -3056,7 +3668,7 @@
                     <pic:cNvPicPr/>
                   </pic:nvPicPr>
                   <pic:blipFill>
-                    <a:blip r:embed="rId10"/>
+                    <a:blip r:embed="rId17"/>
                     <a:stretch>
                       <a:fillRect/>
                     </a:stretch>
@@ -3069,6 +3681,11 @@
                     <a:prstGeom prst="rect">
                       <a:avLst/>
                     </a:prstGeom>
+                    <a:ln>
+                      <a:solidFill>
+                        <a:schemeClr val="accent1"/>
+                      </a:solidFill>
+                    </a:ln>
                   </pic:spPr>
                 </pic:pic>
               </a:graphicData>
@@ -3082,31 +3699,23 @@
         <w:jc w:val="center"/>
         <w:rPr>
           <w:rFonts w:ascii="Times New Roman" w:hAnsi="Times New Roman" w:cs="Times New Roman"/>
-          <w:sz w:val="20"/>
-          <w:szCs w:val="20"/>
-        </w:rPr>
-      </w:pPr>
-      <w:r>
-        <w:rPr>
-          <w:rFonts w:ascii="Times New Roman" w:hAnsi="Times New Roman" w:cs="Times New Roman"/>
-          <w:sz w:val="20"/>
-          <w:szCs w:val="20"/>
+        </w:rPr>
+      </w:pPr>
+      <w:r>
+        <w:rPr>
+          <w:rFonts w:ascii="Times New Roman" w:hAnsi="Times New Roman" w:cs="Times New Roman"/>
         </w:rPr>
         <w:t>MS Visual Studio</w:t>
       </w:r>
       <w:r>
         <w:rPr>
           <w:rFonts w:ascii="Times New Roman" w:hAnsi="Times New Roman" w:cs="Times New Roman"/>
-          <w:sz w:val="20"/>
-          <w:szCs w:val="20"/>
         </w:rPr>
         <w:t xml:space="preserve"> .NET</w:t>
       </w:r>
       <w:r>
         <w:rPr>
           <w:rFonts w:ascii="Times New Roman" w:hAnsi="Times New Roman" w:cs="Times New Roman"/>
-          <w:sz w:val="20"/>
-          <w:szCs w:val="20"/>
         </w:rPr>
         <w:t xml:space="preserve"> Unit Test Explorer</w:t>
       </w:r>
@@ -3132,7 +3741,7 @@
       <w:pPr>
         <w:pStyle w:val="Heading1"/>
       </w:pPr>
-      <w:bookmarkStart w:id="8" w:name="_Toc512868830"/>
+      <w:bookmarkStart w:id="8" w:name="_Toc512966896"/>
       <w:r>
         <w:lastRenderedPageBreak/>
         <w:t xml:space="preserve">Link </w:t>
@@ -3161,7 +3770,7 @@
           <w:szCs w:val="24"/>
         </w:rPr>
       </w:pPr>
-      <w:hyperlink r:id="rId11" w:history="1">
+      <w:hyperlink r:id="rId18" w:history="1">
         <w:r>
           <w:rPr>
             <w:rStyle w:val="Hyperlink"/>
@@ -3182,7 +3791,7 @@
           <w:szCs w:val="24"/>
         </w:rPr>
       </w:pPr>
-      <w:hyperlink r:id="rId12" w:history="1">
+      <w:hyperlink r:id="rId19" w:history="1">
         <w:r>
           <w:rPr>
             <w:rStyle w:val="Hyperlink"/>
@@ -3203,7 +3812,7 @@
           <w:szCs w:val="24"/>
         </w:rPr>
       </w:pPr>
-      <w:hyperlink r:id="rId13" w:history="1">
+      <w:hyperlink r:id="rId20" w:history="1">
         <w:r>
           <w:rPr>
             <w:rStyle w:val="Hyperlink"/>
@@ -3224,7 +3833,7 @@
           <w:szCs w:val="24"/>
         </w:rPr>
       </w:pPr>
-      <w:hyperlink r:id="rId14" w:history="1">
+      <w:hyperlink r:id="rId21" w:history="1">
         <w:r>
           <w:rPr>
             <w:rStyle w:val="Hyperlink"/>
@@ -3287,7 +3896,7 @@
       </w:pPr>
     </w:p>
     <w:sectPr>
-      <w:footerReference w:type="default" r:id="rId15"/>
+      <w:footerReference w:type="default" r:id="rId22"/>
       <w:pgSz w:w="12240" w:h="15840"/>
       <w:pgMar w:top="1440" w:right="1440" w:bottom="1440" w:left="1440" w:header="720" w:footer="720" w:gutter="0"/>
       <w:cols w:space="720"/>
@@ -3356,7 +3965,7 @@
           <w:rPr>
             <w:noProof/>
           </w:rPr>
-          <w:t>6</w:t>
+          <w:t>1</w:t>
         </w:r>
         <w:r>
           <w:rPr>
@@ -3515,8 +4124,472 @@
       </w:rPr>
     </w:lvl>
   </w:abstractNum>
+  <w:abstractNum w:abstractNumId="1" w15:restartNumberingAfterBreak="0">
+    <w:nsid w:val="4BE97C7B"/>
+    <w:multiLevelType w:val="hybridMultilevel"/>
+    <w:tmpl w:val="90A8EE62"/>
+    <w:lvl w:ilvl="0" w:tplc="04090001">
+      <w:start w:val="1"/>
+      <w:numFmt w:val="bullet"/>
+      <w:lvlText w:val=""/>
+      <w:lvlJc w:val="left"/>
+      <w:pPr>
+        <w:ind w:left="720" w:hanging="360"/>
+      </w:pPr>
+      <w:rPr>
+        <w:rFonts w:ascii="Symbol" w:hAnsi="Symbol" w:hint="default"/>
+      </w:rPr>
+    </w:lvl>
+    <w:lvl w:ilvl="1" w:tplc="04090003" w:tentative="1">
+      <w:start w:val="1"/>
+      <w:numFmt w:val="bullet"/>
+      <w:lvlText w:val="o"/>
+      <w:lvlJc w:val="left"/>
+      <w:pPr>
+        <w:ind w:left="1440" w:hanging="360"/>
+      </w:pPr>
+      <w:rPr>
+        <w:rFonts w:ascii="Courier New" w:hAnsi="Courier New" w:cs="Courier New" w:hint="default"/>
+      </w:rPr>
+    </w:lvl>
+    <w:lvl w:ilvl="2" w:tplc="04090005" w:tentative="1">
+      <w:start w:val="1"/>
+      <w:numFmt w:val="bullet"/>
+      <w:lvlText w:val=""/>
+      <w:lvlJc w:val="left"/>
+      <w:pPr>
+        <w:ind w:left="2160" w:hanging="360"/>
+      </w:pPr>
+      <w:rPr>
+        <w:rFonts w:ascii="Wingdings" w:hAnsi="Wingdings" w:hint="default"/>
+      </w:rPr>
+    </w:lvl>
+    <w:lvl w:ilvl="3" w:tplc="04090001" w:tentative="1">
+      <w:start w:val="1"/>
+      <w:numFmt w:val="bullet"/>
+      <w:lvlText w:val=""/>
+      <w:lvlJc w:val="left"/>
+      <w:pPr>
+        <w:ind w:left="2880" w:hanging="360"/>
+      </w:pPr>
+      <w:rPr>
+        <w:rFonts w:ascii="Symbol" w:hAnsi="Symbol" w:hint="default"/>
+      </w:rPr>
+    </w:lvl>
+    <w:lvl w:ilvl="4" w:tplc="04090003" w:tentative="1">
+      <w:start w:val="1"/>
+      <w:numFmt w:val="bullet"/>
+      <w:lvlText w:val="o"/>
+      <w:lvlJc w:val="left"/>
+      <w:pPr>
+        <w:ind w:left="3600" w:hanging="360"/>
+      </w:pPr>
+      <w:rPr>
+        <w:rFonts w:ascii="Courier New" w:hAnsi="Courier New" w:cs="Courier New" w:hint="default"/>
+      </w:rPr>
+    </w:lvl>
+    <w:lvl w:ilvl="5" w:tplc="04090005" w:tentative="1">
+      <w:start w:val="1"/>
+      <w:numFmt w:val="bullet"/>
+      <w:lvlText w:val=""/>
+      <w:lvlJc w:val="left"/>
+      <w:pPr>
+        <w:ind w:left="4320" w:hanging="360"/>
+      </w:pPr>
+      <w:rPr>
+        <w:rFonts w:ascii="Wingdings" w:hAnsi="Wingdings" w:hint="default"/>
+      </w:rPr>
+    </w:lvl>
+    <w:lvl w:ilvl="6" w:tplc="04090001" w:tentative="1">
+      <w:start w:val="1"/>
+      <w:numFmt w:val="bullet"/>
+      <w:lvlText w:val=""/>
+      <w:lvlJc w:val="left"/>
+      <w:pPr>
+        <w:ind w:left="5040" w:hanging="360"/>
+      </w:pPr>
+      <w:rPr>
+        <w:rFonts w:ascii="Symbol" w:hAnsi="Symbol" w:hint="default"/>
+      </w:rPr>
+    </w:lvl>
+    <w:lvl w:ilvl="7" w:tplc="04090003" w:tentative="1">
+      <w:start w:val="1"/>
+      <w:numFmt w:val="bullet"/>
+      <w:lvlText w:val="o"/>
+      <w:lvlJc w:val="left"/>
+      <w:pPr>
+        <w:ind w:left="5760" w:hanging="360"/>
+      </w:pPr>
+      <w:rPr>
+        <w:rFonts w:ascii="Courier New" w:hAnsi="Courier New" w:cs="Courier New" w:hint="default"/>
+      </w:rPr>
+    </w:lvl>
+    <w:lvl w:ilvl="8" w:tplc="04090005" w:tentative="1">
+      <w:start w:val="1"/>
+      <w:numFmt w:val="bullet"/>
+      <w:lvlText w:val=""/>
+      <w:lvlJc w:val="left"/>
+      <w:pPr>
+        <w:ind w:left="6480" w:hanging="360"/>
+      </w:pPr>
+      <w:rPr>
+        <w:rFonts w:ascii="Wingdings" w:hAnsi="Wingdings" w:hint="default"/>
+      </w:rPr>
+    </w:lvl>
+  </w:abstractNum>
+  <w:abstractNum w:abstractNumId="2" w15:restartNumberingAfterBreak="0">
+    <w:nsid w:val="4E80470F"/>
+    <w:multiLevelType w:val="hybridMultilevel"/>
+    <w:tmpl w:val="A09E3AC0"/>
+    <w:lvl w:ilvl="0" w:tplc="04090001">
+      <w:start w:val="1"/>
+      <w:numFmt w:val="bullet"/>
+      <w:lvlText w:val=""/>
+      <w:lvlJc w:val="left"/>
+      <w:pPr>
+        <w:ind w:left="3600" w:hanging="360"/>
+      </w:pPr>
+      <w:rPr>
+        <w:rFonts w:ascii="Symbol" w:hAnsi="Symbol" w:hint="default"/>
+      </w:rPr>
+    </w:lvl>
+    <w:lvl w:ilvl="1" w:tplc="04090003" w:tentative="1">
+      <w:start w:val="1"/>
+      <w:numFmt w:val="bullet"/>
+      <w:lvlText w:val="o"/>
+      <w:lvlJc w:val="left"/>
+      <w:pPr>
+        <w:ind w:left="4320" w:hanging="360"/>
+      </w:pPr>
+      <w:rPr>
+        <w:rFonts w:ascii="Courier New" w:hAnsi="Courier New" w:cs="Courier New" w:hint="default"/>
+      </w:rPr>
+    </w:lvl>
+    <w:lvl w:ilvl="2" w:tplc="04090005" w:tentative="1">
+      <w:start w:val="1"/>
+      <w:numFmt w:val="bullet"/>
+      <w:lvlText w:val=""/>
+      <w:lvlJc w:val="left"/>
+      <w:pPr>
+        <w:ind w:left="5040" w:hanging="360"/>
+      </w:pPr>
+      <w:rPr>
+        <w:rFonts w:ascii="Wingdings" w:hAnsi="Wingdings" w:hint="default"/>
+      </w:rPr>
+    </w:lvl>
+    <w:lvl w:ilvl="3" w:tplc="04090001" w:tentative="1">
+      <w:start w:val="1"/>
+      <w:numFmt w:val="bullet"/>
+      <w:lvlText w:val=""/>
+      <w:lvlJc w:val="left"/>
+      <w:pPr>
+        <w:ind w:left="5760" w:hanging="360"/>
+      </w:pPr>
+      <w:rPr>
+        <w:rFonts w:ascii="Symbol" w:hAnsi="Symbol" w:hint="default"/>
+      </w:rPr>
+    </w:lvl>
+    <w:lvl w:ilvl="4" w:tplc="04090003" w:tentative="1">
+      <w:start w:val="1"/>
+      <w:numFmt w:val="bullet"/>
+      <w:lvlText w:val="o"/>
+      <w:lvlJc w:val="left"/>
+      <w:pPr>
+        <w:ind w:left="6480" w:hanging="360"/>
+      </w:pPr>
+      <w:rPr>
+        <w:rFonts w:ascii="Courier New" w:hAnsi="Courier New" w:cs="Courier New" w:hint="default"/>
+      </w:rPr>
+    </w:lvl>
+    <w:lvl w:ilvl="5" w:tplc="04090005" w:tentative="1">
+      <w:start w:val="1"/>
+      <w:numFmt w:val="bullet"/>
+      <w:lvlText w:val=""/>
+      <w:lvlJc w:val="left"/>
+      <w:pPr>
+        <w:ind w:left="7200" w:hanging="360"/>
+      </w:pPr>
+      <w:rPr>
+        <w:rFonts w:ascii="Wingdings" w:hAnsi="Wingdings" w:hint="default"/>
+      </w:rPr>
+    </w:lvl>
+    <w:lvl w:ilvl="6" w:tplc="04090001" w:tentative="1">
+      <w:start w:val="1"/>
+      <w:numFmt w:val="bullet"/>
+      <w:lvlText w:val=""/>
+      <w:lvlJc w:val="left"/>
+      <w:pPr>
+        <w:ind w:left="7920" w:hanging="360"/>
+      </w:pPr>
+      <w:rPr>
+        <w:rFonts w:ascii="Symbol" w:hAnsi="Symbol" w:hint="default"/>
+      </w:rPr>
+    </w:lvl>
+    <w:lvl w:ilvl="7" w:tplc="04090003" w:tentative="1">
+      <w:start w:val="1"/>
+      <w:numFmt w:val="bullet"/>
+      <w:lvlText w:val="o"/>
+      <w:lvlJc w:val="left"/>
+      <w:pPr>
+        <w:ind w:left="8640" w:hanging="360"/>
+      </w:pPr>
+      <w:rPr>
+        <w:rFonts w:ascii="Courier New" w:hAnsi="Courier New" w:cs="Courier New" w:hint="default"/>
+      </w:rPr>
+    </w:lvl>
+    <w:lvl w:ilvl="8" w:tplc="04090005" w:tentative="1">
+      <w:start w:val="1"/>
+      <w:numFmt w:val="bullet"/>
+      <w:lvlText w:val=""/>
+      <w:lvlJc w:val="left"/>
+      <w:pPr>
+        <w:ind w:left="9360" w:hanging="360"/>
+      </w:pPr>
+      <w:rPr>
+        <w:rFonts w:ascii="Wingdings" w:hAnsi="Wingdings" w:hint="default"/>
+      </w:rPr>
+    </w:lvl>
+  </w:abstractNum>
+  <w:abstractNum w:abstractNumId="3" w15:restartNumberingAfterBreak="0">
+    <w:nsid w:val="73FB481D"/>
+    <w:multiLevelType w:val="hybridMultilevel"/>
+    <w:tmpl w:val="6C02F116"/>
+    <w:lvl w:ilvl="0" w:tplc="04090001">
+      <w:start w:val="1"/>
+      <w:numFmt w:val="bullet"/>
+      <w:lvlText w:val=""/>
+      <w:lvlJc w:val="left"/>
+      <w:pPr>
+        <w:ind w:left="6480" w:hanging="360"/>
+      </w:pPr>
+      <w:rPr>
+        <w:rFonts w:ascii="Symbol" w:hAnsi="Symbol" w:hint="default"/>
+      </w:rPr>
+    </w:lvl>
+    <w:lvl w:ilvl="1" w:tplc="04090003" w:tentative="1">
+      <w:start w:val="1"/>
+      <w:numFmt w:val="bullet"/>
+      <w:lvlText w:val="o"/>
+      <w:lvlJc w:val="left"/>
+      <w:pPr>
+        <w:ind w:left="7200" w:hanging="360"/>
+      </w:pPr>
+      <w:rPr>
+        <w:rFonts w:ascii="Courier New" w:hAnsi="Courier New" w:cs="Courier New" w:hint="default"/>
+      </w:rPr>
+    </w:lvl>
+    <w:lvl w:ilvl="2" w:tplc="04090005" w:tentative="1">
+      <w:start w:val="1"/>
+      <w:numFmt w:val="bullet"/>
+      <w:lvlText w:val=""/>
+      <w:lvlJc w:val="left"/>
+      <w:pPr>
+        <w:ind w:left="7920" w:hanging="360"/>
+      </w:pPr>
+      <w:rPr>
+        <w:rFonts w:ascii="Wingdings" w:hAnsi="Wingdings" w:hint="default"/>
+      </w:rPr>
+    </w:lvl>
+    <w:lvl w:ilvl="3" w:tplc="04090001" w:tentative="1">
+      <w:start w:val="1"/>
+      <w:numFmt w:val="bullet"/>
+      <w:lvlText w:val=""/>
+      <w:lvlJc w:val="left"/>
+      <w:pPr>
+        <w:ind w:left="8640" w:hanging="360"/>
+      </w:pPr>
+      <w:rPr>
+        <w:rFonts w:ascii="Symbol" w:hAnsi="Symbol" w:hint="default"/>
+      </w:rPr>
+    </w:lvl>
+    <w:lvl w:ilvl="4" w:tplc="04090003" w:tentative="1">
+      <w:start w:val="1"/>
+      <w:numFmt w:val="bullet"/>
+      <w:lvlText w:val="o"/>
+      <w:lvlJc w:val="left"/>
+      <w:pPr>
+        <w:ind w:left="9360" w:hanging="360"/>
+      </w:pPr>
+      <w:rPr>
+        <w:rFonts w:ascii="Courier New" w:hAnsi="Courier New" w:cs="Courier New" w:hint="default"/>
+      </w:rPr>
+    </w:lvl>
+    <w:lvl w:ilvl="5" w:tplc="04090005" w:tentative="1">
+      <w:start w:val="1"/>
+      <w:numFmt w:val="bullet"/>
+      <w:lvlText w:val=""/>
+      <w:lvlJc w:val="left"/>
+      <w:pPr>
+        <w:ind w:left="10080" w:hanging="360"/>
+      </w:pPr>
+      <w:rPr>
+        <w:rFonts w:ascii="Wingdings" w:hAnsi="Wingdings" w:hint="default"/>
+      </w:rPr>
+    </w:lvl>
+    <w:lvl w:ilvl="6" w:tplc="04090001" w:tentative="1">
+      <w:start w:val="1"/>
+      <w:numFmt w:val="bullet"/>
+      <w:lvlText w:val=""/>
+      <w:lvlJc w:val="left"/>
+      <w:pPr>
+        <w:ind w:left="10800" w:hanging="360"/>
+      </w:pPr>
+      <w:rPr>
+        <w:rFonts w:ascii="Symbol" w:hAnsi="Symbol" w:hint="default"/>
+      </w:rPr>
+    </w:lvl>
+    <w:lvl w:ilvl="7" w:tplc="04090003" w:tentative="1">
+      <w:start w:val="1"/>
+      <w:numFmt w:val="bullet"/>
+      <w:lvlText w:val="o"/>
+      <w:lvlJc w:val="left"/>
+      <w:pPr>
+        <w:ind w:left="11520" w:hanging="360"/>
+      </w:pPr>
+      <w:rPr>
+        <w:rFonts w:ascii="Courier New" w:hAnsi="Courier New" w:cs="Courier New" w:hint="default"/>
+      </w:rPr>
+    </w:lvl>
+    <w:lvl w:ilvl="8" w:tplc="04090005" w:tentative="1">
+      <w:start w:val="1"/>
+      <w:numFmt w:val="bullet"/>
+      <w:lvlText w:val=""/>
+      <w:lvlJc w:val="left"/>
+      <w:pPr>
+        <w:ind w:left="12240" w:hanging="360"/>
+      </w:pPr>
+      <w:rPr>
+        <w:rFonts w:ascii="Wingdings" w:hAnsi="Wingdings" w:hint="default"/>
+      </w:rPr>
+    </w:lvl>
+  </w:abstractNum>
+  <w:abstractNum w:abstractNumId="4" w15:restartNumberingAfterBreak="0">
+    <w:nsid w:val="76450168"/>
+    <w:multiLevelType w:val="hybridMultilevel"/>
+    <w:tmpl w:val="49D833A8"/>
+    <w:lvl w:ilvl="0" w:tplc="04090001">
+      <w:start w:val="1"/>
+      <w:numFmt w:val="bullet"/>
+      <w:lvlText w:val=""/>
+      <w:lvlJc w:val="left"/>
+      <w:pPr>
+        <w:ind w:left="3600" w:hanging="360"/>
+      </w:pPr>
+      <w:rPr>
+        <w:rFonts w:ascii="Symbol" w:hAnsi="Symbol" w:hint="default"/>
+      </w:rPr>
+    </w:lvl>
+    <w:lvl w:ilvl="1" w:tplc="04090003" w:tentative="1">
+      <w:start w:val="1"/>
+      <w:numFmt w:val="bullet"/>
+      <w:lvlText w:val="o"/>
+      <w:lvlJc w:val="left"/>
+      <w:pPr>
+        <w:ind w:left="4320" w:hanging="360"/>
+      </w:pPr>
+      <w:rPr>
+        <w:rFonts w:ascii="Courier New" w:hAnsi="Courier New" w:cs="Courier New" w:hint="default"/>
+      </w:rPr>
+    </w:lvl>
+    <w:lvl w:ilvl="2" w:tplc="04090005" w:tentative="1">
+      <w:start w:val="1"/>
+      <w:numFmt w:val="bullet"/>
+      <w:lvlText w:val=""/>
+      <w:lvlJc w:val="left"/>
+      <w:pPr>
+        <w:ind w:left="5040" w:hanging="360"/>
+      </w:pPr>
+      <w:rPr>
+        <w:rFonts w:ascii="Wingdings" w:hAnsi="Wingdings" w:hint="default"/>
+      </w:rPr>
+    </w:lvl>
+    <w:lvl w:ilvl="3" w:tplc="04090001" w:tentative="1">
+      <w:start w:val="1"/>
+      <w:numFmt w:val="bullet"/>
+      <w:lvlText w:val=""/>
+      <w:lvlJc w:val="left"/>
+      <w:pPr>
+        <w:ind w:left="5760" w:hanging="360"/>
+      </w:pPr>
+      <w:rPr>
+        <w:rFonts w:ascii="Symbol" w:hAnsi="Symbol" w:hint="default"/>
+      </w:rPr>
+    </w:lvl>
+    <w:lvl w:ilvl="4" w:tplc="04090003" w:tentative="1">
+      <w:start w:val="1"/>
+      <w:numFmt w:val="bullet"/>
+      <w:lvlText w:val="o"/>
+      <w:lvlJc w:val="left"/>
+      <w:pPr>
+        <w:ind w:left="6480" w:hanging="360"/>
+      </w:pPr>
+      <w:rPr>
+        <w:rFonts w:ascii="Courier New" w:hAnsi="Courier New" w:cs="Courier New" w:hint="default"/>
+      </w:rPr>
+    </w:lvl>
+    <w:lvl w:ilvl="5" w:tplc="04090005" w:tentative="1">
+      <w:start w:val="1"/>
+      <w:numFmt w:val="bullet"/>
+      <w:lvlText w:val=""/>
+      <w:lvlJc w:val="left"/>
+      <w:pPr>
+        <w:ind w:left="7200" w:hanging="360"/>
+      </w:pPr>
+      <w:rPr>
+        <w:rFonts w:ascii="Wingdings" w:hAnsi="Wingdings" w:hint="default"/>
+      </w:rPr>
+    </w:lvl>
+    <w:lvl w:ilvl="6" w:tplc="04090001" w:tentative="1">
+      <w:start w:val="1"/>
+      <w:numFmt w:val="bullet"/>
+      <w:lvlText w:val=""/>
+      <w:lvlJc w:val="left"/>
+      <w:pPr>
+        <w:ind w:left="7920" w:hanging="360"/>
+      </w:pPr>
+      <w:rPr>
+        <w:rFonts w:ascii="Symbol" w:hAnsi="Symbol" w:hint="default"/>
+      </w:rPr>
+    </w:lvl>
+    <w:lvl w:ilvl="7" w:tplc="04090003" w:tentative="1">
+      <w:start w:val="1"/>
+      <w:numFmt w:val="bullet"/>
+      <w:lvlText w:val="o"/>
+      <w:lvlJc w:val="left"/>
+      <w:pPr>
+        <w:ind w:left="8640" w:hanging="360"/>
+      </w:pPr>
+      <w:rPr>
+        <w:rFonts w:ascii="Courier New" w:hAnsi="Courier New" w:cs="Courier New" w:hint="default"/>
+      </w:rPr>
+    </w:lvl>
+    <w:lvl w:ilvl="8" w:tplc="04090005" w:tentative="1">
+      <w:start w:val="1"/>
+      <w:numFmt w:val="bullet"/>
+      <w:lvlText w:val=""/>
+      <w:lvlJc w:val="left"/>
+      <w:pPr>
+        <w:ind w:left="9360" w:hanging="360"/>
+      </w:pPr>
+      <w:rPr>
+        <w:rFonts w:ascii="Wingdings" w:hAnsi="Wingdings" w:hint="default"/>
+      </w:rPr>
+    </w:lvl>
+  </w:abstractNum>
   <w:num w:numId="1">
     <w:abstractNumId w:val="0"/>
+  </w:num>
+  <w:num w:numId="2">
+    <w:abstractNumId w:val="4"/>
+  </w:num>
+  <w:num w:numId="3">
+    <w:abstractNumId w:val="3"/>
+  </w:num>
+  <w:num w:numId="4">
+    <w:abstractNumId w:val="2"/>
+  </w:num>
+  <w:num w:numId="5">
+    <w:abstractNumId w:val="1"/>
   </w:num>
 </w:numbering>
 </file>
@@ -4500,7 +5573,7 @@
 </file>
 
 <file path=customXml/itemProps1.xml><?xml version="1.0" encoding="utf-8"?>
-<ds:datastoreItem xmlns:ds="http://schemas.openxmlformats.org/officeDocument/2006/customXml" ds:itemID="{1322FF0A-52BD-42BD-8B24-D5EAE3037FE6}">
+<ds:datastoreItem xmlns:ds="http://schemas.openxmlformats.org/officeDocument/2006/customXml" ds:itemID="{971C406F-8B3F-4142-A71C-088038F3CD08}">
   <ds:schemaRefs>
     <ds:schemaRef ds:uri="http://schemas.openxmlformats.org/officeDocument/2006/bibliography"/>
   </ds:schemaRefs>

</xml_diff>